<commit_message>
Update III.- APLICACIONES PRÁTICAS.docx
</commit_message>
<xml_diff>
--- a/Tarea 2/III.- APLICACIONES PRÁTICAS/III.- APLICACIONES PRÁTICAS.docx
+++ b/Tarea 2/III.- APLICACIONES PRÁTICAS/III.- APLICACIONES PRÁTICAS.docx
@@ -148,17 +148,7 @@
           <w:highlight w:val="cyan"/>
           <w:lang w:val="es-DO"/>
         </w:rPr>
-        <w:t xml:space="preserve">A partir de las definiciones expuestas, cree una </w:t>
-      </w:r>
-      <w:r>
-        <w:rPr>
-          <w:rFonts w:ascii="Times New Roman" w:hAnsi="Times New Roman" w:cs="Times New Roman"/>
-          <w:sz w:val="28"/>
-          <w:szCs w:val="28"/>
-          <w:highlight w:val="cyan"/>
-          <w:lang w:val="es-DO"/>
-        </w:rPr>
-        <w:t xml:space="preserve">definición propia para </w:t>
+        <w:t xml:space="preserve">A partir de las definiciones expuestas, cree una definición propia para </w:t>
       </w:r>
       <w:proofErr w:type="spellStart"/>
       <w:r>
@@ -256,16 +246,7 @@
           <w:szCs w:val="28"/>
           <w:lang w:val="es-DO"/>
         </w:rPr>
-        <w:t xml:space="preserve"> Son un conju</w:t>
-      </w:r>
-      <w:r>
-        <w:rPr>
-          <w:rFonts w:ascii="Times New Roman" w:hAnsi="Times New Roman" w:cs="Times New Roman"/>
-          <w:sz w:val="28"/>
-          <w:szCs w:val="28"/>
-          <w:lang w:val="es-DO"/>
-        </w:rPr>
-        <w:t>nto de actividades que se desarrollan con el propósito de asegurar que el producto final cumpla con los estándares de calidad mediante evaluaciones a todo el proceso de desarrollo del producto.</w:t>
+        <w:t xml:space="preserve"> Son un conjunto de actividades que se desarrollan con el propósito de asegurar que el producto final cumpla con los estándares de calidad mediante evaluaciones a todo el proceso de desarrollo del producto.</w:t>
       </w:r>
     </w:p>
     <w:p>
@@ -297,25 +278,7 @@
           <w:szCs w:val="28"/>
           <w:lang w:val="es-DO"/>
         </w:rPr>
-        <w:t>Es el proceso en el cual se valida o verif</w:t>
-      </w:r>
-      <w:r>
-        <w:rPr>
-          <w:rFonts w:ascii="Times New Roman" w:hAnsi="Times New Roman" w:cs="Times New Roman"/>
-          <w:sz w:val="28"/>
-          <w:szCs w:val="28"/>
-          <w:lang w:val="es-DO"/>
-        </w:rPr>
-        <w:t>ica si las actividades que se van realizando cumplen con lo establecido en el Aseguramiento de Calidad. Esto se hace para tener control sobre dicha actividad o proceso e ir eliminando errores o fallos que puedan ir apareciendo durante todo el ciclo de vida</w:t>
-      </w:r>
-      <w:r>
-        <w:rPr>
-          <w:rFonts w:ascii="Times New Roman" w:hAnsi="Times New Roman" w:cs="Times New Roman"/>
-          <w:sz w:val="28"/>
-          <w:szCs w:val="28"/>
-          <w:lang w:val="es-DO"/>
-        </w:rPr>
-        <w:t xml:space="preserve"> del proyecto.</w:t>
+        <w:t>Es el proceso en el cual se valida o verifica si las actividades que se van realizando cumplen con lo establecido en el Aseguramiento de Calidad. Esto se hace para tener control sobre dicha actividad o proceso e ir eliminando errores o fallos que puedan ir apareciendo durante todo el ciclo de vida del proyecto.</w:t>
       </w:r>
     </w:p>
     <w:p>
@@ -1145,16 +1108,7 @@
                                   <w:szCs w:val="16"/>
                                   <w:lang w:val="es-ES"/>
                                 </w:rPr>
-                                <w:t xml:space="preserve">METODOLOGÍA DE </w:t>
-                              </w:r>
-                              <w:r>
-                                <w:rPr>
-                                  <w:rFonts w:eastAsia="SimSun"/>
-                                  <w:sz w:val="16"/>
-                                  <w:szCs w:val="16"/>
-                                  <w:lang w:val="es-ES"/>
-                                </w:rPr>
-                                <w:t>HERRAMIENTAS EN EL DESARROLLO</w:t>
+                                <w:t>METODOLOGÍA DE HERRAMIENTAS EN EL DESARROLLO</w:t>
                               </w:r>
                             </w:p>
                           </w:txbxContent>
@@ -1745,16 +1699,7 @@
                                   <w:szCs w:val="16"/>
                                   <w:lang w:val="es-ES"/>
                                 </w:rPr>
-                                <w:t xml:space="preserve">REVISIÓN DE </w:t>
-                              </w:r>
-                              <w:r>
-                                <w:rPr>
-                                  <w:rFonts w:eastAsia="SimSun"/>
-                                  <w:sz w:val="16"/>
-                                  <w:szCs w:val="16"/>
-                                  <w:lang w:val="es-ES"/>
-                                </w:rPr>
-                                <w:t>ACTIVIDADES DE INGENIERÍA DE SOFTWARE</w:t>
+                                <w:t>REVISIÓN DE ACTIVIDADES DE INGENIERÍA DE SOFTWARE</w:t>
                               </w:r>
                             </w:p>
                           </w:txbxContent>
@@ -2191,7 +2136,7 @@
               </wp:inline>
             </w:drawing>
           </mc:Choice>
-          <mc:Fallback xmlns:wpsCustomData="http://www.wps.cn/officeDocument/2013/wpsCustomData" xmlns:w15="http://schemas.microsoft.com/office/word/2012/wordml">
+          <mc:Fallback xmlns:w15="http://schemas.microsoft.com/office/word/2012/wordml" xmlns:wpsCustomData="http://www.wps.cn/officeDocument/2013/wpsCustomData">
             <w:pict>
               <v:group id="Lienzo 1" o:spid="_x0000_s1026" o:spt="203" style="height:339pt;width:564.75pt;" coordsize="7172325,4305300" editas="canvas" o:gfxdata="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">
                 <o:lock v:ext="edit" aspectratio="f"/>
@@ -2907,17 +2852,7 @@
           <w:highlight w:val="cyan"/>
           <w:lang w:val="es-DO"/>
         </w:rPr>
-        <w:t xml:space="preserve">Elabore un diagrama que resuma las cualidades del equipo de </w:t>
-      </w:r>
-      <w:r>
-        <w:rPr>
-          <w:rFonts w:ascii="Times New Roman" w:hAnsi="Times New Roman" w:cs="Times New Roman"/>
-          <w:sz w:val="28"/>
-          <w:szCs w:val="28"/>
-          <w:highlight w:val="cyan"/>
-          <w:lang w:val="es-DO"/>
-        </w:rPr>
-        <w:t>calidad del software y sus funciones.</w:t>
+        <w:t>Elabore un diagrama que resuma las cualidades del equipo de calidad del software y sus funciones.</w:t>
       </w:r>
     </w:p>
     <w:p>
@@ -3192,16 +3127,7 @@
           <w:szCs w:val="28"/>
           <w:lang w:val="es-DO"/>
         </w:rPr>
-        <w:t xml:space="preserve"> Pruebas de unidad del </w:t>
-      </w:r>
-      <w:r>
-        <w:rPr>
-          <w:rFonts w:ascii="Times New Roman" w:eastAsia="Times New Roman" w:hAnsi="Times New Roman" w:cs="Times New Roman"/>
-          <w:sz w:val="28"/>
-          <w:szCs w:val="28"/>
-          <w:lang w:val="es-DO"/>
-        </w:rPr>
-        <w:t>software.</w:t>
+        <w:t xml:space="preserve"> Pruebas de unidad del software.</w:t>
       </w:r>
     </w:p>
     <w:p>
@@ -3393,17 +3319,7 @@
           <w:highlight w:val="lightGray"/>
           <w:lang w:val="es-DO"/>
         </w:rPr>
-        <w:t>Revise la guía ISO 9000-3</w:t>
-      </w:r>
-      <w:r>
-        <w:rPr>
-          <w:rFonts w:ascii="Times New Roman" w:hAnsi="Times New Roman" w:cs="Times New Roman"/>
-          <w:sz w:val="28"/>
-          <w:szCs w:val="28"/>
-          <w:highlight w:val="lightGray"/>
-          <w:lang w:val="es-DO"/>
-        </w:rPr>
-        <w:t xml:space="preserve"> y al lado de cada uno de sus componentes describa su utilidad y un ejemplo aplicable a su proyecto.</w:t>
+        <w:t>Revise la guía ISO 9000-3 y al lado de cada uno de sus componentes describa su utilidad y un ejemplo aplicable a su proyecto.</w:t>
       </w:r>
     </w:p>
     <w:p>
@@ -3471,16 +3387,7 @@
           <w:szCs w:val="28"/>
           <w:lang w:val="es-DO"/>
         </w:rPr>
-        <w:t>: definir y documentar su política y sus objetivos con respecto a la cal</w:t>
-      </w:r>
-      <w:r>
-        <w:rPr>
-          <w:rFonts w:ascii="Times New Roman" w:hAnsi="Times New Roman"/>
-          <w:sz w:val="28"/>
-          <w:szCs w:val="28"/>
-          <w:lang w:val="es-DO"/>
-        </w:rPr>
-        <w:t xml:space="preserve">idad. Las responsabilidades, autoridades y relaciones entre todo personal, cuyo trabajo afecte la calidad del producto, deben ser definidas. </w:t>
+        <w:t xml:space="preserve">: definir y documentar su política y sus objetivos con respecto a la calidad. Las responsabilidades, autoridades y relaciones entre todo personal, cuyo trabajo afecte la calidad del producto, deben ser definidas. </w:t>
       </w:r>
     </w:p>
     <w:p>
@@ -3520,16 +3427,7 @@
           <w:szCs w:val="28"/>
           <w:lang w:val="es-DO"/>
         </w:rPr>
-        <w:t>: se desarrollan instructivos para preparar procedimientos del sistema de calidad así como instr</w:t>
-      </w:r>
-      <w:r>
-        <w:rPr>
-          <w:rFonts w:ascii="Times New Roman" w:hAnsi="Times New Roman"/>
-          <w:sz w:val="28"/>
-          <w:szCs w:val="28"/>
-          <w:lang w:val="es-DO"/>
-        </w:rPr>
-        <w:t>ucciones para su aplicación.</w:t>
+        <w:t>: se desarrollan instructivos para preparar procedimientos del sistema de calidad así como instrucciones para su aplicación.</w:t>
       </w:r>
     </w:p>
     <w:p>
@@ -3669,16 +3567,25 @@
           <w:szCs w:val="28"/>
           <w:lang w:val="es-DO"/>
         </w:rPr>
-        <w:t xml:space="preserve"> Realización de reuniones de segui</w:t>
-      </w:r>
-      <w:r>
-        <w:rPr>
-          <w:rFonts w:ascii="Times New Roman" w:hAnsi="Times New Roman"/>
-          <w:sz w:val="28"/>
-          <w:szCs w:val="28"/>
-          <w:lang w:val="es-DO"/>
-        </w:rPr>
-        <w:t>miento con el equipo de trabajo así como reuniones periódicas con el cliente para evaluar el avance y validar si el proceso de sugerencias de productos va por buen camino y su cumple con lo que el cliente necesita.</w:t>
+        <w:t xml:space="preserve"> Realización de reuniones de seguimiento con el equipo de trabajo así como reuniones periódicas con el cliente para evaluar el avance y validar si el proceso de sugerencias de p</w:t>
+      </w:r>
+      <w:r>
+        <w:rPr>
+          <w:rFonts w:ascii="Times New Roman" w:hAnsi="Times New Roman"/>
+          <w:sz w:val="28"/>
+          <w:szCs w:val="28"/>
+          <w:lang w:val="es-DO"/>
+        </w:rPr>
+        <w:t xml:space="preserve">roductos va por buen camino y </w:t>
+      </w:r>
+      <w:r>
+        <w:rPr>
+          <w:rFonts w:ascii="Times New Roman" w:hAnsi="Times New Roman"/>
+          <w:sz w:val="28"/>
+          <w:szCs w:val="28"/>
+          <w:lang w:val="es-DO"/>
+        </w:rPr>
+        <w:t>cumple con lo que el cliente necesita.</w:t>
       </w:r>
     </w:p>
     <w:p>
@@ -3694,6 +3601,129 @@
           <w:lang w:val="es-DO"/>
         </w:rPr>
       </w:pPr>
+      <w:r>
+        <w:rPr>
+          <w:rFonts w:ascii="Times New Roman" w:hAnsi="Times New Roman"/>
+          <w:b/>
+          <w:bCs/>
+          <w:sz w:val="28"/>
+          <w:szCs w:val="28"/>
+          <w:u w:val="single"/>
+          <w:lang w:val="es-DO"/>
+        </w:rPr>
+        <w:t>DINNIBEL</w:t>
+      </w:r>
+      <w:r>
+        <w:rPr>
+          <w:rFonts w:ascii="Times New Roman" w:hAnsi="Times New Roman"/>
+          <w:b/>
+          <w:bCs/>
+          <w:sz w:val="28"/>
+          <w:szCs w:val="28"/>
+          <w:u w:val="single"/>
+          <w:lang w:val="es-DO"/>
+        </w:rPr>
+        <w:t>:</w:t>
+      </w:r>
+      <w:r>
+        <w:rPr>
+          <w:rFonts w:ascii="Times New Roman" w:hAnsi="Times New Roman"/>
+          <w:sz w:val="28"/>
+          <w:szCs w:val="28"/>
+          <w:lang w:val="es-DO"/>
+        </w:rPr>
+        <w:t xml:space="preserve"> </w:t>
+      </w:r>
+      <w:r>
+        <w:rPr>
+          <w:rFonts w:ascii="Times New Roman" w:hAnsi="Times New Roman"/>
+          <w:sz w:val="28"/>
+          <w:szCs w:val="28"/>
+          <w:lang w:val="es-DO"/>
+        </w:rPr>
+        <w:t>Revisión</w:t>
+      </w:r>
+      <w:r>
+        <w:rPr>
+          <w:rFonts w:ascii="Times New Roman" w:hAnsi="Times New Roman"/>
+          <w:sz w:val="28"/>
+          <w:szCs w:val="28"/>
+          <w:lang w:val="es-DO"/>
+        </w:rPr>
+        <w:t xml:space="preserve"> de plan de hitos y r</w:t>
+      </w:r>
+      <w:r>
+        <w:rPr>
+          <w:rFonts w:ascii="Times New Roman" w:hAnsi="Times New Roman"/>
+          <w:sz w:val="28"/>
+          <w:szCs w:val="28"/>
+          <w:lang w:val="es-DO"/>
+        </w:rPr>
+        <w:t>ealización de reuniones de seguimiento</w:t>
+      </w:r>
+      <w:r>
+        <w:rPr>
+          <w:rFonts w:ascii="Times New Roman" w:hAnsi="Times New Roman"/>
+          <w:sz w:val="28"/>
+          <w:szCs w:val="28"/>
+          <w:lang w:val="es-DO"/>
+        </w:rPr>
+        <w:t xml:space="preserve"> y </w:t>
+      </w:r>
+      <w:r>
+        <w:rPr>
+          <w:rFonts w:ascii="Times New Roman" w:hAnsi="Times New Roman"/>
+          <w:sz w:val="28"/>
+          <w:szCs w:val="28"/>
+          <w:lang w:val="es-DO"/>
+        </w:rPr>
+        <w:t>evaluación</w:t>
+      </w:r>
+      <w:r>
+        <w:rPr>
+          <w:rFonts w:ascii="Times New Roman" w:hAnsi="Times New Roman"/>
+          <w:sz w:val="28"/>
+          <w:szCs w:val="28"/>
+          <w:lang w:val="es-DO"/>
+        </w:rPr>
+        <w:t xml:space="preserve"> de avances</w:t>
+      </w:r>
+      <w:r>
+        <w:rPr>
+          <w:rFonts w:ascii="Times New Roman" w:hAnsi="Times New Roman"/>
+          <w:sz w:val="28"/>
+          <w:szCs w:val="28"/>
+          <w:lang w:val="es-DO"/>
+        </w:rPr>
+        <w:t xml:space="preserve"> con el equipo de trabajo</w:t>
+      </w:r>
+      <w:r>
+        <w:rPr>
+          <w:rFonts w:ascii="Times New Roman" w:hAnsi="Times New Roman"/>
+          <w:sz w:val="28"/>
+          <w:szCs w:val="28"/>
+          <w:lang w:val="es-DO"/>
+        </w:rPr>
+        <w:t xml:space="preserve"> y los cliente</w:t>
+      </w:r>
+      <w:r>
+        <w:rPr>
+          <w:rFonts w:ascii="Times New Roman" w:hAnsi="Times New Roman"/>
+          <w:sz w:val="28"/>
+          <w:szCs w:val="28"/>
+          <w:lang w:val="es-DO"/>
+        </w:rPr>
+        <w:t>s</w:t>
+      </w:r>
+      <w:r>
+        <w:rPr>
+          <w:rFonts w:ascii="Times New Roman" w:hAnsi="Times New Roman"/>
+          <w:sz w:val="28"/>
+          <w:szCs w:val="28"/>
+          <w:lang w:val="es-DO"/>
+        </w:rPr>
+        <w:t>.</w:t>
+      </w:r>
     </w:p>
     <w:p>
       <w:pPr>
@@ -3703,6 +3733,8 @@
         <w:jc w:val="both"/>
         <w:rPr>
           <w:rFonts w:ascii="Times New Roman" w:hAnsi="Times New Roman"/>
+          <w:b/>
+          <w:bCs/>
           <w:sz w:val="28"/>
           <w:szCs w:val="28"/>
           <w:lang w:val="es-DO"/>
@@ -3718,7 +3750,7 @@
           <w:u w:val="single"/>
           <w:lang w:val="es-DO"/>
         </w:rPr>
-        <w:t>DINNIBEL</w:t>
+        <w:t>BASILIO</w:t>
       </w:r>
       <w:r>
         <w:rPr>
@@ -3741,90 +3773,61 @@
         </w:rPr>
         <w:t xml:space="preserve"> </w:t>
       </w:r>
-      <w:proofErr w:type="spellStart"/>
-      <w:r>
-        <w:rPr>
-          <w:rFonts w:ascii="Times New Roman" w:hAnsi="Times New Roman"/>
-          <w:sz w:val="28"/>
-          <w:szCs w:val="28"/>
-          <w:lang w:val="es-DO"/>
-        </w:rPr>
-        <w:t>Revision</w:t>
-      </w:r>
-      <w:proofErr w:type="spellEnd"/>
-      <w:r>
-        <w:rPr>
-          <w:rFonts w:ascii="Times New Roman" w:hAnsi="Times New Roman"/>
-          <w:sz w:val="28"/>
-          <w:szCs w:val="28"/>
-          <w:lang w:val="es-DO"/>
-        </w:rPr>
-        <w:t xml:space="preserve"> de plan de hitos y r</w:t>
-      </w:r>
-      <w:r>
-        <w:rPr>
-          <w:rFonts w:ascii="Times New Roman" w:hAnsi="Times New Roman"/>
-          <w:sz w:val="28"/>
-          <w:szCs w:val="28"/>
-          <w:lang w:val="es-DO"/>
-        </w:rPr>
-        <w:t>e</w:t>
-      </w:r>
-      <w:r>
-        <w:rPr>
-          <w:rFonts w:ascii="Times New Roman" w:hAnsi="Times New Roman"/>
-          <w:sz w:val="28"/>
-          <w:szCs w:val="28"/>
-          <w:lang w:val="es-DO"/>
-        </w:rPr>
-        <w:t>alización de reuniones de seguimiento</w:t>
-      </w:r>
-      <w:r>
-        <w:rPr>
-          <w:rFonts w:ascii="Times New Roman" w:hAnsi="Times New Roman"/>
-          <w:sz w:val="28"/>
-          <w:szCs w:val="28"/>
-          <w:lang w:val="es-DO"/>
-        </w:rPr>
-        <w:t xml:space="preserve"> y </w:t>
-      </w:r>
-      <w:proofErr w:type="spellStart"/>
-      <w:r>
-        <w:rPr>
-          <w:rFonts w:ascii="Times New Roman" w:hAnsi="Times New Roman"/>
-          <w:sz w:val="28"/>
-          <w:szCs w:val="28"/>
-          <w:lang w:val="es-DO"/>
-        </w:rPr>
-        <w:t>evaluacion</w:t>
-      </w:r>
-      <w:proofErr w:type="spellEnd"/>
-      <w:r>
-        <w:rPr>
-          <w:rFonts w:ascii="Times New Roman" w:hAnsi="Times New Roman"/>
-          <w:sz w:val="28"/>
-          <w:szCs w:val="28"/>
-          <w:lang w:val="es-DO"/>
-        </w:rPr>
-        <w:t xml:space="preserve"> de avances</w:t>
-      </w:r>
-      <w:r>
-        <w:rPr>
-          <w:rFonts w:ascii="Times New Roman" w:hAnsi="Times New Roman"/>
-          <w:sz w:val="28"/>
-          <w:szCs w:val="28"/>
-          <w:lang w:val="es-DO"/>
-        </w:rPr>
-        <w:t xml:space="preserve"> con el equipo de trabajo</w:t>
-      </w:r>
-      <w:r>
-        <w:rPr>
-          <w:rFonts w:ascii="Times New Roman" w:hAnsi="Times New Roman"/>
-          <w:sz w:val="28"/>
-          <w:szCs w:val="28"/>
-          <w:lang w:val="es-DO"/>
-        </w:rPr>
-        <w:t xml:space="preserve"> y los cliente.</w:t>
+      <w:r>
+        <w:rPr>
+          <w:rFonts w:ascii="Times New Roman" w:hAnsi="Times New Roman"/>
+          <w:sz w:val="28"/>
+          <w:szCs w:val="28"/>
+          <w:lang w:val="es-DO"/>
+        </w:rPr>
+        <w:t xml:space="preserve">Programación y realización de reuniones periódicas con el objetivo de dar seguimiento </w:t>
+      </w:r>
+      <w:r>
+        <w:rPr>
+          <w:rFonts w:ascii="Times New Roman" w:hAnsi="Times New Roman"/>
+          <w:sz w:val="28"/>
+          <w:szCs w:val="28"/>
+          <w:lang w:val="es-DO"/>
+        </w:rPr>
+        <w:t xml:space="preserve">a los avances de los </w:t>
+      </w:r>
+      <w:r>
+        <w:rPr>
+          <w:rFonts w:ascii="Times New Roman" w:hAnsi="Times New Roman"/>
+          <w:sz w:val="28"/>
+          <w:szCs w:val="28"/>
+          <w:lang w:val="es-DO"/>
+        </w:rPr>
+        <w:t>procesos</w:t>
+      </w:r>
+      <w:r>
+        <w:rPr>
+          <w:rFonts w:ascii="Times New Roman" w:hAnsi="Times New Roman"/>
+          <w:sz w:val="28"/>
+          <w:szCs w:val="28"/>
+          <w:lang w:val="es-DO"/>
+        </w:rPr>
+        <w:t xml:space="preserve"> por parte del equipo de desarrollo</w:t>
+      </w:r>
+      <w:r>
+        <w:rPr>
+          <w:rFonts w:ascii="Times New Roman" w:hAnsi="Times New Roman"/>
+          <w:sz w:val="28"/>
+          <w:szCs w:val="28"/>
+          <w:lang w:val="es-DO"/>
+        </w:rPr>
+        <w:t xml:space="preserve"> y validar que los requerimientos del cliente se estén cumpliendo satisfactoriamente.</w:t>
+      </w:r>
+      <w:r>
+        <w:rPr>
+          <w:rFonts w:ascii="Times New Roman" w:hAnsi="Times New Roman"/>
+          <w:b/>
+          <w:bCs/>
+          <w:sz w:val="28"/>
+          <w:szCs w:val="28"/>
+          <w:lang w:val="es-DO"/>
+        </w:rPr>
+        <w:t xml:space="preserve"> </w:t>
       </w:r>
     </w:p>
     <w:p>
@@ -3835,11 +3838,386 @@
         <w:jc w:val="both"/>
         <w:rPr>
           <w:rFonts w:ascii="Times New Roman" w:hAnsi="Times New Roman"/>
-          <w:sz w:val="28"/>
-          <w:szCs w:val="28"/>
-          <w:lang w:val="es-DO"/>
-        </w:rPr>
-      </w:pPr>
+          <w:b/>
+          <w:bCs/>
+          <w:sz w:val="28"/>
+          <w:szCs w:val="28"/>
+          <w:lang w:val="es-DO"/>
+        </w:rPr>
+      </w:pPr>
+      <w:r>
+        <w:rPr>
+          <w:rFonts w:ascii="Times New Roman" w:hAnsi="Times New Roman"/>
+          <w:b/>
+          <w:bCs/>
+          <w:sz w:val="28"/>
+          <w:szCs w:val="28"/>
+          <w:lang w:val="es-DO"/>
+        </w:rPr>
+        <w:t>Actividades del ciclo de vida</w:t>
+      </w:r>
+    </w:p>
+    <w:p>
+      <w:pPr>
+        <w:numPr>
+          <w:ilvl w:val="1"/>
+          <w:numId w:val="2"/>
+        </w:numPr>
+        <w:tabs>
+          <w:tab w:val="left" w:pos="420"/>
+        </w:tabs>
+        <w:ind w:left="1260"/>
+        <w:jc w:val="both"/>
+        <w:rPr>
+          <w:rFonts w:ascii="Times New Roman" w:hAnsi="Times New Roman"/>
+          <w:sz w:val="28"/>
+          <w:szCs w:val="28"/>
+          <w:lang w:val="es-DO"/>
+        </w:rPr>
+      </w:pPr>
+      <w:r>
+        <w:rPr>
+          <w:rFonts w:ascii="Times New Roman" w:hAnsi="Times New Roman"/>
+          <w:b/>
+          <w:bCs/>
+          <w:sz w:val="28"/>
+          <w:szCs w:val="28"/>
+          <w:lang w:val="es-DO"/>
+        </w:rPr>
+        <w:t>Revisión de la contratación</w:t>
+      </w:r>
+      <w:r>
+        <w:rPr>
+          <w:rFonts w:ascii="Times New Roman" w:hAnsi="Times New Roman"/>
+          <w:sz w:val="28"/>
+          <w:szCs w:val="28"/>
+          <w:lang w:val="es-DO"/>
+        </w:rPr>
+        <w:t>: Evaluación del equipo de trabajo, el planteamiento de requerimientos y las capacidades de la empresa de cumplir con el contrato.</w:t>
+      </w:r>
+    </w:p>
+    <w:p>
+      <w:pPr>
+        <w:numPr>
+          <w:ilvl w:val="1"/>
+          <w:numId w:val="2"/>
+        </w:numPr>
+        <w:tabs>
+          <w:tab w:val="left" w:pos="420"/>
+        </w:tabs>
+        <w:ind w:left="1260"/>
+        <w:jc w:val="both"/>
+        <w:rPr>
+          <w:rFonts w:ascii="Times New Roman" w:hAnsi="Times New Roman"/>
+          <w:sz w:val="28"/>
+          <w:szCs w:val="28"/>
+          <w:lang w:val="es-DO"/>
+        </w:rPr>
+      </w:pPr>
+      <w:r>
+        <w:rPr>
+          <w:rFonts w:ascii="Times New Roman" w:hAnsi="Times New Roman"/>
+          <w:b/>
+          <w:bCs/>
+          <w:sz w:val="28"/>
+          <w:szCs w:val="28"/>
+          <w:lang w:val="es-DO"/>
+        </w:rPr>
+        <w:t>Especificación de requisitos del comprador</w:t>
+      </w:r>
+      <w:r>
+        <w:rPr>
+          <w:rFonts w:ascii="Times New Roman" w:hAnsi="Times New Roman"/>
+          <w:sz w:val="28"/>
+          <w:szCs w:val="28"/>
+          <w:lang w:val="es-DO"/>
+        </w:rPr>
+        <w:t>: Se realiza una lista de requisitos y se evalúa su factibilidad.</w:t>
+      </w:r>
+    </w:p>
+    <w:p>
+      <w:pPr>
+        <w:numPr>
+          <w:ilvl w:val="1"/>
+          <w:numId w:val="2"/>
+        </w:numPr>
+        <w:tabs>
+          <w:tab w:val="left" w:pos="420"/>
+        </w:tabs>
+        <w:ind w:left="1260"/>
+        <w:jc w:val="both"/>
+        <w:rPr>
+          <w:rFonts w:ascii="Times New Roman" w:hAnsi="Times New Roman"/>
+          <w:b/>
+          <w:bCs/>
+          <w:sz w:val="28"/>
+          <w:szCs w:val="28"/>
+          <w:lang w:val="es-DO"/>
+        </w:rPr>
+      </w:pPr>
+      <w:r>
+        <w:rPr>
+          <w:rFonts w:ascii="Times New Roman" w:hAnsi="Times New Roman"/>
+          <w:b/>
+          <w:bCs/>
+          <w:sz w:val="28"/>
+          <w:szCs w:val="28"/>
+          <w:lang w:val="es-DO"/>
+        </w:rPr>
+        <w:t xml:space="preserve">Planificación del desarrollo: </w:t>
+      </w:r>
+      <w:r>
+        <w:rPr>
+          <w:rFonts w:ascii="Times New Roman" w:hAnsi="Times New Roman"/>
+          <w:sz w:val="28"/>
+          <w:szCs w:val="28"/>
+          <w:lang w:val="es-DO"/>
+        </w:rPr>
+        <w:t>Se plantea la planificación del proyecto, los cronogramas para realizar las tareas así como la asignación de recursos.</w:t>
+      </w:r>
+    </w:p>
+    <w:p>
+      <w:pPr>
+        <w:numPr>
+          <w:ilvl w:val="1"/>
+          <w:numId w:val="2"/>
+        </w:numPr>
+        <w:tabs>
+          <w:tab w:val="left" w:pos="420"/>
+        </w:tabs>
+        <w:ind w:left="1260"/>
+        <w:jc w:val="both"/>
+        <w:rPr>
+          <w:rFonts w:ascii="Times New Roman" w:hAnsi="Times New Roman"/>
+          <w:sz w:val="28"/>
+          <w:szCs w:val="28"/>
+          <w:lang w:val="es-DO"/>
+        </w:rPr>
+      </w:pPr>
+      <w:r>
+        <w:rPr>
+          <w:rFonts w:ascii="Times New Roman" w:hAnsi="Times New Roman"/>
+          <w:b/>
+          <w:bCs/>
+          <w:sz w:val="28"/>
+          <w:szCs w:val="28"/>
+          <w:lang w:val="es-DO"/>
+        </w:rPr>
+        <w:t xml:space="preserve">Planificación de la calidad: </w:t>
+      </w:r>
+      <w:r>
+        <w:rPr>
+          <w:rFonts w:ascii="Times New Roman" w:hAnsi="Times New Roman"/>
+          <w:sz w:val="28"/>
+          <w:szCs w:val="28"/>
+          <w:lang w:val="es-DO"/>
+        </w:rPr>
+        <w:t xml:space="preserve">Definición de los factores de calidad a tomar en cuenta. </w:t>
+      </w:r>
+    </w:p>
+    <w:p>
+      <w:pPr>
+        <w:numPr>
+          <w:ilvl w:val="1"/>
+          <w:numId w:val="2"/>
+        </w:numPr>
+        <w:tabs>
+          <w:tab w:val="left" w:pos="420"/>
+        </w:tabs>
+        <w:ind w:left="1260"/>
+        <w:jc w:val="both"/>
+        <w:rPr>
+          <w:rFonts w:ascii="Times New Roman" w:hAnsi="Times New Roman"/>
+          <w:b/>
+          <w:bCs/>
+          <w:sz w:val="28"/>
+          <w:szCs w:val="28"/>
+          <w:lang w:val="es-DO"/>
+        </w:rPr>
+      </w:pPr>
+      <w:r>
+        <w:rPr>
+          <w:rFonts w:ascii="Times New Roman" w:hAnsi="Times New Roman"/>
+          <w:b/>
+          <w:bCs/>
+          <w:sz w:val="28"/>
+          <w:szCs w:val="28"/>
+          <w:lang w:val="es-DO"/>
+        </w:rPr>
+        <w:lastRenderedPageBreak/>
+        <w:t xml:space="preserve">Diseño e implementación: </w:t>
+      </w:r>
+      <w:r>
+        <w:rPr>
+          <w:rFonts w:ascii="Times New Roman" w:hAnsi="Times New Roman"/>
+          <w:sz w:val="28"/>
+          <w:szCs w:val="28"/>
+          <w:lang w:val="es-DO"/>
+        </w:rPr>
+        <w:t>Realización de un prototipo o modelo para ser entregado.</w:t>
+      </w:r>
+    </w:p>
+    <w:p>
+      <w:pPr>
+        <w:numPr>
+          <w:ilvl w:val="1"/>
+          <w:numId w:val="2"/>
+        </w:numPr>
+        <w:tabs>
+          <w:tab w:val="left" w:pos="420"/>
+        </w:tabs>
+        <w:ind w:left="1260"/>
+        <w:jc w:val="both"/>
+        <w:rPr>
+          <w:rFonts w:ascii="Times New Roman" w:hAnsi="Times New Roman"/>
+          <w:sz w:val="28"/>
+          <w:szCs w:val="28"/>
+          <w:lang w:val="es-DO"/>
+        </w:rPr>
+      </w:pPr>
+      <w:r>
+        <w:rPr>
+          <w:rFonts w:ascii="Times New Roman" w:hAnsi="Times New Roman"/>
+          <w:b/>
+          <w:bCs/>
+          <w:sz w:val="28"/>
+          <w:szCs w:val="28"/>
+          <w:lang w:val="es-DO"/>
+        </w:rPr>
+        <w:t xml:space="preserve">Prueba y validación: </w:t>
+      </w:r>
+      <w:r>
+        <w:rPr>
+          <w:rFonts w:ascii="Times New Roman" w:hAnsi="Times New Roman"/>
+          <w:sz w:val="28"/>
+          <w:szCs w:val="28"/>
+          <w:lang w:val="es-DO"/>
+        </w:rPr>
+        <w:t>Realización todas las pruebas de calidad necesarias informando al cliente de cada suceso.</w:t>
+      </w:r>
+    </w:p>
+    <w:p>
+      <w:pPr>
+        <w:numPr>
+          <w:ilvl w:val="1"/>
+          <w:numId w:val="2"/>
+        </w:numPr>
+        <w:tabs>
+          <w:tab w:val="left" w:pos="420"/>
+        </w:tabs>
+        <w:ind w:left="1260"/>
+        <w:jc w:val="both"/>
+        <w:rPr>
+          <w:rFonts w:ascii="Times New Roman" w:hAnsi="Times New Roman"/>
+          <w:b/>
+          <w:bCs/>
+          <w:sz w:val="28"/>
+          <w:szCs w:val="28"/>
+          <w:lang w:val="es-DO"/>
+        </w:rPr>
+      </w:pPr>
+      <w:r>
+        <w:rPr>
+          <w:rFonts w:ascii="Times New Roman" w:hAnsi="Times New Roman"/>
+          <w:b/>
+          <w:bCs/>
+          <w:sz w:val="28"/>
+          <w:szCs w:val="28"/>
+          <w:lang w:val="es-DO"/>
+        </w:rPr>
+        <w:t xml:space="preserve">Aceptación: </w:t>
+      </w:r>
+      <w:r>
+        <w:rPr>
+          <w:rFonts w:ascii="Times New Roman" w:hAnsi="Times New Roman"/>
+          <w:sz w:val="28"/>
+          <w:szCs w:val="28"/>
+          <w:lang w:val="es-DO"/>
+        </w:rPr>
+        <w:t>Establecimiento de acuerdo de ambas partes.</w:t>
+      </w:r>
+    </w:p>
+    <w:p>
+      <w:pPr>
+        <w:numPr>
+          <w:ilvl w:val="1"/>
+          <w:numId w:val="2"/>
+        </w:numPr>
+        <w:tabs>
+          <w:tab w:val="left" w:pos="420"/>
+        </w:tabs>
+        <w:ind w:left="1260"/>
+        <w:jc w:val="both"/>
+        <w:rPr>
+          <w:rFonts w:ascii="Times New Roman" w:hAnsi="Times New Roman"/>
+          <w:b/>
+          <w:bCs/>
+          <w:sz w:val="28"/>
+          <w:szCs w:val="28"/>
+          <w:lang w:val="es-DO"/>
+        </w:rPr>
+      </w:pPr>
+      <w:r>
+        <w:rPr>
+          <w:rFonts w:ascii="Times New Roman" w:hAnsi="Times New Roman"/>
+          <w:b/>
+          <w:bCs/>
+          <w:sz w:val="28"/>
+          <w:szCs w:val="28"/>
+          <w:lang w:val="es-DO"/>
+        </w:rPr>
+        <w:t xml:space="preserve">Replicación, venta e instalación: </w:t>
+      </w:r>
+      <w:r>
+        <w:rPr>
+          <w:rFonts w:ascii="Times New Roman" w:hAnsi="Times New Roman"/>
+          <w:sz w:val="28"/>
+          <w:szCs w:val="28"/>
+          <w:lang w:val="es-DO"/>
+        </w:rPr>
+        <w:t>Se indican las normas de instalación y venta del software. Esto va a depender de lo estipulado en el contrato.</w:t>
+      </w:r>
+    </w:p>
+    <w:p>
+      <w:pPr>
+        <w:numPr>
+          <w:ilvl w:val="1"/>
+          <w:numId w:val="2"/>
+        </w:numPr>
+        <w:tabs>
+          <w:tab w:val="left" w:pos="420"/>
+        </w:tabs>
+        <w:ind w:left="1260"/>
+        <w:jc w:val="both"/>
+        <w:rPr>
+          <w:rFonts w:ascii="Times New Roman" w:hAnsi="Times New Roman" w:cs="Times New Roman"/>
+          <w:b/>
+          <w:bCs/>
+          <w:sz w:val="28"/>
+          <w:szCs w:val="28"/>
+          <w:lang w:val="es-DO"/>
+        </w:rPr>
+      </w:pPr>
+      <w:r>
+        <w:rPr>
+          <w:rFonts w:ascii="Times New Roman" w:hAnsi="Times New Roman"/>
+          <w:b/>
+          <w:bCs/>
+          <w:sz w:val="28"/>
+          <w:szCs w:val="28"/>
+          <w:lang w:val="es-DO"/>
+        </w:rPr>
+        <w:t xml:space="preserve">Mantenimiento: </w:t>
+      </w:r>
+      <w:r>
+        <w:rPr>
+          <w:rFonts w:ascii="Times New Roman" w:hAnsi="Times New Roman"/>
+          <w:sz w:val="28"/>
+          <w:szCs w:val="28"/>
+          <w:lang w:val="es-DO"/>
+        </w:rPr>
+        <w:t>Soporte dado al software para mantener su buen funcionamiento. Esto va a depender de lo estipulado en el contrato.</w:t>
+      </w:r>
     </w:p>
     <w:p>
       <w:pPr>
@@ -3856,6 +4234,490 @@
           <w:lang w:val="es-DO"/>
         </w:rPr>
       </w:pPr>
+      <w:r>
+        <w:rPr>
+          <w:rFonts w:ascii="Times New Roman" w:hAnsi="Times New Roman"/>
+          <w:b/>
+          <w:bCs/>
+          <w:sz w:val="28"/>
+          <w:szCs w:val="28"/>
+          <w:lang w:val="es-DO"/>
+        </w:rPr>
+        <w:t>EJEMPLOS</w:t>
+      </w:r>
+    </w:p>
+    <w:p>
+      <w:pPr>
+        <w:tabs>
+          <w:tab w:val="left" w:pos="840"/>
+        </w:tabs>
+        <w:jc w:val="both"/>
+        <w:rPr>
+          <w:rFonts w:ascii="Times New Roman" w:hAnsi="Times New Roman"/>
+          <w:sz w:val="28"/>
+          <w:szCs w:val="28"/>
+          <w:lang w:val="es-DO"/>
+        </w:rPr>
+      </w:pPr>
+      <w:r>
+        <w:rPr>
+          <w:rFonts w:ascii="Times New Roman" w:hAnsi="Times New Roman"/>
+          <w:b/>
+          <w:bCs/>
+          <w:sz w:val="28"/>
+          <w:szCs w:val="28"/>
+          <w:u w:val="single"/>
+          <w:lang w:val="es-DO"/>
+        </w:rPr>
+        <w:t>SUGEIRI:</w:t>
+      </w:r>
+      <w:r>
+        <w:rPr>
+          <w:rFonts w:ascii="Times New Roman" w:hAnsi="Times New Roman"/>
+          <w:sz w:val="28"/>
+          <w:szCs w:val="28"/>
+          <w:lang w:val="es-DO"/>
+        </w:rPr>
+        <w:t xml:space="preserve"> Diseño del contrato tomando en cuenta los requerimientos tanto del cliente como del desarrollador y realizando revisiones en conjunto con el cliente. Así como el diseño de prototipos, diagramas, </w:t>
+      </w:r>
+      <w:proofErr w:type="spellStart"/>
+      <w:r>
+        <w:rPr>
+          <w:rFonts w:ascii="Times New Roman" w:hAnsi="Times New Roman"/>
+          <w:sz w:val="28"/>
+          <w:szCs w:val="28"/>
+          <w:lang w:val="es-DO"/>
+        </w:rPr>
+        <w:t>etc</w:t>
+      </w:r>
+      <w:proofErr w:type="spellEnd"/>
+      <w:r>
+        <w:rPr>
+          <w:rFonts w:ascii="Times New Roman" w:hAnsi="Times New Roman"/>
+          <w:sz w:val="28"/>
+          <w:szCs w:val="28"/>
+          <w:lang w:val="es-DO"/>
+        </w:rPr>
+        <w:t>, para evaluar el funcionamiento del proceso de sugerencias.</w:t>
+      </w:r>
+    </w:p>
+    <w:p>
+      <w:pPr>
+        <w:tabs>
+          <w:tab w:val="left" w:pos="840"/>
+        </w:tabs>
+        <w:jc w:val="both"/>
+        <w:rPr>
+          <w:rFonts w:ascii="Times New Roman" w:hAnsi="Times New Roman"/>
+          <w:sz w:val="28"/>
+          <w:szCs w:val="28"/>
+          <w:lang w:val="es-DO"/>
+        </w:rPr>
+      </w:pPr>
+      <w:r>
+        <w:rPr>
+          <w:rFonts w:ascii="Times New Roman" w:hAnsi="Times New Roman"/>
+          <w:b/>
+          <w:bCs/>
+          <w:sz w:val="28"/>
+          <w:szCs w:val="28"/>
+          <w:u w:val="single"/>
+          <w:lang w:val="es-DO"/>
+        </w:rPr>
+        <w:t>DINNIBEL</w:t>
+      </w:r>
+      <w:r>
+        <w:rPr>
+          <w:rFonts w:ascii="Times New Roman" w:hAnsi="Times New Roman"/>
+          <w:b/>
+          <w:bCs/>
+          <w:sz w:val="28"/>
+          <w:szCs w:val="28"/>
+          <w:u w:val="single"/>
+          <w:lang w:val="es-DO"/>
+        </w:rPr>
+        <w:t>:</w:t>
+      </w:r>
+      <w:r>
+        <w:rPr>
+          <w:rFonts w:ascii="Times New Roman" w:hAnsi="Times New Roman"/>
+          <w:sz w:val="28"/>
+          <w:szCs w:val="28"/>
+          <w:lang w:val="es-DO"/>
+        </w:rPr>
+        <w:t xml:space="preserve"> </w:t>
+      </w:r>
+      <w:r>
+        <w:rPr>
+          <w:rFonts w:ascii="Times New Roman" w:hAnsi="Times New Roman"/>
+          <w:sz w:val="28"/>
+          <w:szCs w:val="28"/>
+          <w:lang w:val="es-DO"/>
+        </w:rPr>
+        <w:t>Redacción</w:t>
+      </w:r>
+      <w:r>
+        <w:rPr>
+          <w:rFonts w:ascii="Times New Roman" w:hAnsi="Times New Roman"/>
+          <w:sz w:val="28"/>
+          <w:szCs w:val="28"/>
+          <w:lang w:val="es-DO"/>
+        </w:rPr>
+        <w:t xml:space="preserve"> </w:t>
+      </w:r>
+      <w:r>
+        <w:rPr>
+          <w:rFonts w:ascii="Times New Roman" w:hAnsi="Times New Roman"/>
+          <w:sz w:val="28"/>
+          <w:szCs w:val="28"/>
+          <w:lang w:val="es-DO"/>
+        </w:rPr>
+        <w:t xml:space="preserve">del contrato </w:t>
+      </w:r>
+      <w:r>
+        <w:rPr>
+          <w:rFonts w:ascii="Times New Roman" w:hAnsi="Times New Roman"/>
+          <w:sz w:val="28"/>
+          <w:szCs w:val="28"/>
+          <w:lang w:val="es-DO"/>
+        </w:rPr>
+        <w:t>basándose</w:t>
+      </w:r>
+      <w:r>
+        <w:rPr>
+          <w:rFonts w:ascii="Times New Roman" w:hAnsi="Times New Roman"/>
+          <w:sz w:val="28"/>
+          <w:szCs w:val="28"/>
+          <w:lang w:val="es-DO"/>
+        </w:rPr>
+        <w:t xml:space="preserve"> </w:t>
+      </w:r>
+      <w:r>
+        <w:rPr>
+          <w:rFonts w:ascii="Times New Roman" w:hAnsi="Times New Roman"/>
+          <w:sz w:val="28"/>
+          <w:szCs w:val="28"/>
+          <w:lang w:val="es-DO"/>
+        </w:rPr>
+        <w:t xml:space="preserve">en cuenta los requerimientos tanto del cliente como del desarrollador </w:t>
+      </w:r>
+      <w:r>
+        <w:rPr>
+          <w:rFonts w:ascii="Times New Roman" w:hAnsi="Times New Roman"/>
+          <w:sz w:val="28"/>
+          <w:szCs w:val="28"/>
+          <w:lang w:val="es-DO"/>
+        </w:rPr>
+        <w:t xml:space="preserve">involucrando a ambos en el </w:t>
+      </w:r>
+      <w:r>
+        <w:rPr>
+          <w:rFonts w:ascii="Times New Roman" w:hAnsi="Times New Roman"/>
+          <w:sz w:val="28"/>
+          <w:szCs w:val="28"/>
+          <w:lang w:val="es-DO"/>
+        </w:rPr>
+        <w:t>proceso</w:t>
+      </w:r>
+      <w:r>
+        <w:rPr>
+          <w:rFonts w:ascii="Times New Roman" w:hAnsi="Times New Roman"/>
+          <w:sz w:val="28"/>
+          <w:szCs w:val="28"/>
+          <w:lang w:val="es-DO"/>
+        </w:rPr>
+        <w:t>.</w:t>
+      </w:r>
+      <w:r>
+        <w:rPr>
+          <w:rFonts w:ascii="Times New Roman" w:hAnsi="Times New Roman"/>
+          <w:sz w:val="28"/>
+          <w:szCs w:val="28"/>
+          <w:lang w:val="es-DO"/>
+        </w:rPr>
+        <w:t xml:space="preserve"> Validar</w:t>
+      </w:r>
+      <w:r>
+        <w:rPr>
+          <w:rFonts w:ascii="Times New Roman" w:hAnsi="Times New Roman"/>
+          <w:sz w:val="28"/>
+          <w:szCs w:val="28"/>
+          <w:lang w:val="es-DO"/>
+        </w:rPr>
+        <w:t xml:space="preserve"> la funcionalidad del proceso a </w:t>
+      </w:r>
+      <w:r>
+        <w:rPr>
+          <w:rFonts w:ascii="Times New Roman" w:hAnsi="Times New Roman"/>
+          <w:sz w:val="28"/>
+          <w:szCs w:val="28"/>
+          <w:lang w:val="es-DO"/>
+        </w:rPr>
+        <w:t>través</w:t>
+      </w:r>
+      <w:r>
+        <w:rPr>
+          <w:rFonts w:ascii="Times New Roman" w:hAnsi="Times New Roman"/>
+          <w:sz w:val="28"/>
+          <w:szCs w:val="28"/>
+          <w:lang w:val="es-DO"/>
+        </w:rPr>
+        <w:t xml:space="preserve"> de prototipo, diagramas.</w:t>
+      </w:r>
+    </w:p>
+    <w:p>
+      <w:pPr>
+        <w:tabs>
+          <w:tab w:val="left" w:pos="840"/>
+        </w:tabs>
+        <w:jc w:val="both"/>
+        <w:rPr>
+          <w:rFonts w:ascii="Times New Roman" w:hAnsi="Times New Roman"/>
+          <w:sz w:val="28"/>
+          <w:szCs w:val="28"/>
+          <w:lang w:val="es-DO"/>
+        </w:rPr>
+      </w:pPr>
+      <w:r>
+        <w:rPr>
+          <w:rFonts w:ascii="Times New Roman" w:hAnsi="Times New Roman"/>
+          <w:b/>
+          <w:bCs/>
+          <w:sz w:val="28"/>
+          <w:szCs w:val="28"/>
+          <w:u w:val="single"/>
+          <w:lang w:val="es-DO"/>
+        </w:rPr>
+        <w:t>BASILIO</w:t>
+      </w:r>
+      <w:r>
+        <w:rPr>
+          <w:rFonts w:ascii="Times New Roman" w:hAnsi="Times New Roman"/>
+          <w:b/>
+          <w:bCs/>
+          <w:sz w:val="28"/>
+          <w:szCs w:val="28"/>
+          <w:u w:val="single"/>
+          <w:lang w:val="es-DO"/>
+        </w:rPr>
+        <w:t>:</w:t>
+      </w:r>
+      <w:r>
+        <w:rPr>
+          <w:rFonts w:ascii="Times New Roman" w:hAnsi="Times New Roman"/>
+          <w:sz w:val="28"/>
+          <w:szCs w:val="28"/>
+          <w:lang w:val="es-DO"/>
+        </w:rPr>
+        <w:t xml:space="preserve"> </w:t>
+      </w:r>
+      <w:r>
+        <w:rPr>
+          <w:rFonts w:ascii="Times New Roman" w:hAnsi="Times New Roman"/>
+          <w:sz w:val="28"/>
+          <w:szCs w:val="28"/>
+          <w:lang w:val="es-DO"/>
+        </w:rPr>
+        <w:t>Redac</w:t>
+      </w:r>
+      <w:r>
+        <w:rPr>
+          <w:rFonts w:ascii="Times New Roman" w:hAnsi="Times New Roman"/>
+          <w:sz w:val="28"/>
+          <w:szCs w:val="28"/>
+          <w:lang w:val="es-DO"/>
+        </w:rPr>
+        <w:t>t</w:t>
+      </w:r>
+      <w:r>
+        <w:rPr>
+          <w:rFonts w:ascii="Times New Roman" w:hAnsi="Times New Roman"/>
+          <w:sz w:val="28"/>
+          <w:szCs w:val="28"/>
+          <w:lang w:val="es-DO"/>
+        </w:rPr>
+        <w:t>ar</w:t>
+      </w:r>
+      <w:r>
+        <w:rPr>
+          <w:rFonts w:ascii="Times New Roman" w:hAnsi="Times New Roman"/>
+          <w:sz w:val="28"/>
+          <w:szCs w:val="28"/>
+          <w:lang w:val="es-DO"/>
+        </w:rPr>
+        <w:t xml:space="preserve"> </w:t>
+      </w:r>
+      <w:r>
+        <w:rPr>
+          <w:rFonts w:ascii="Times New Roman" w:hAnsi="Times New Roman"/>
+          <w:sz w:val="28"/>
+          <w:szCs w:val="28"/>
+          <w:lang w:val="es-DO"/>
+        </w:rPr>
+        <w:t>e</w:t>
+      </w:r>
+      <w:r>
+        <w:rPr>
+          <w:rFonts w:ascii="Times New Roman" w:hAnsi="Times New Roman"/>
+          <w:sz w:val="28"/>
+          <w:szCs w:val="28"/>
+          <w:lang w:val="es-DO"/>
+        </w:rPr>
+        <w:t xml:space="preserve">l contrato </w:t>
+      </w:r>
+      <w:r>
+        <w:rPr>
+          <w:rFonts w:ascii="Times New Roman" w:hAnsi="Times New Roman"/>
+          <w:sz w:val="28"/>
+          <w:szCs w:val="28"/>
+          <w:lang w:val="es-DO"/>
+        </w:rPr>
+        <w:t>contemplando</w:t>
+      </w:r>
+      <w:r>
+        <w:rPr>
+          <w:rFonts w:ascii="Times New Roman" w:hAnsi="Times New Roman"/>
+          <w:sz w:val="28"/>
+          <w:szCs w:val="28"/>
+          <w:lang w:val="es-DO"/>
+        </w:rPr>
+        <w:t xml:space="preserve"> los</w:t>
+      </w:r>
+      <w:r>
+        <w:rPr>
+          <w:rFonts w:ascii="Times New Roman" w:hAnsi="Times New Roman"/>
+          <w:sz w:val="28"/>
+          <w:szCs w:val="28"/>
+          <w:lang w:val="es-DO"/>
+        </w:rPr>
+        <w:t xml:space="preserve"> requerimientos del cliente </w:t>
+      </w:r>
+      <w:r>
+        <w:rPr>
+          <w:rFonts w:ascii="Times New Roman" w:hAnsi="Times New Roman"/>
+          <w:sz w:val="28"/>
+          <w:szCs w:val="28"/>
+          <w:lang w:val="es-DO"/>
+        </w:rPr>
+        <w:t xml:space="preserve"> y </w:t>
+      </w:r>
+      <w:r>
+        <w:rPr>
+          <w:rFonts w:ascii="Times New Roman" w:hAnsi="Times New Roman"/>
+          <w:sz w:val="28"/>
+          <w:szCs w:val="28"/>
+          <w:lang w:val="es-DO"/>
+        </w:rPr>
+        <w:t xml:space="preserve"> del </w:t>
+      </w:r>
+      <w:r>
+        <w:rPr>
+          <w:rFonts w:ascii="Times New Roman" w:hAnsi="Times New Roman"/>
+          <w:sz w:val="28"/>
+          <w:szCs w:val="28"/>
+          <w:lang w:val="es-DO"/>
+        </w:rPr>
+        <w:t xml:space="preserve"> equipo de desarrollo </w:t>
+      </w:r>
+      <w:r>
+        <w:rPr>
+          <w:rFonts w:ascii="Times New Roman" w:hAnsi="Times New Roman"/>
+          <w:sz w:val="28"/>
+          <w:szCs w:val="28"/>
+          <w:lang w:val="es-DO"/>
+        </w:rPr>
+        <w:t>y</w:t>
+      </w:r>
+      <w:r>
+        <w:rPr>
+          <w:rFonts w:ascii="Times New Roman" w:hAnsi="Times New Roman"/>
+          <w:sz w:val="28"/>
+          <w:szCs w:val="28"/>
+          <w:lang w:val="es-DO"/>
+        </w:rPr>
+        <w:t xml:space="preserve"> presentar el contrato </w:t>
+      </w:r>
+      <w:r>
+        <w:rPr>
+          <w:rFonts w:ascii="Times New Roman" w:hAnsi="Times New Roman"/>
+          <w:sz w:val="28"/>
+          <w:szCs w:val="28"/>
+          <w:lang w:val="es-DO"/>
+        </w:rPr>
+        <w:t>a los involucra</w:t>
+      </w:r>
+      <w:r>
+        <w:rPr>
+          <w:rFonts w:ascii="Times New Roman" w:hAnsi="Times New Roman"/>
+          <w:sz w:val="28"/>
+          <w:szCs w:val="28"/>
+          <w:lang w:val="es-DO"/>
+        </w:rPr>
+        <w:t>do</w:t>
+      </w:r>
+      <w:r>
+        <w:rPr>
+          <w:rFonts w:ascii="Times New Roman" w:hAnsi="Times New Roman"/>
+          <w:sz w:val="28"/>
+          <w:szCs w:val="28"/>
+          <w:lang w:val="es-DO"/>
+        </w:rPr>
+        <w:t>s</w:t>
+      </w:r>
+      <w:r>
+        <w:rPr>
+          <w:rFonts w:ascii="Times New Roman" w:hAnsi="Times New Roman"/>
+          <w:sz w:val="28"/>
+          <w:szCs w:val="28"/>
+          <w:lang w:val="es-DO"/>
+        </w:rPr>
+        <w:t xml:space="preserve"> en el proceso</w:t>
+      </w:r>
+      <w:r>
+        <w:rPr>
+          <w:rFonts w:ascii="Times New Roman" w:hAnsi="Times New Roman"/>
+          <w:sz w:val="28"/>
+          <w:szCs w:val="28"/>
+          <w:lang w:val="es-DO"/>
+        </w:rPr>
+        <w:t xml:space="preserve">, </w:t>
+      </w:r>
+      <w:r>
+        <w:rPr>
+          <w:rFonts w:ascii="Times New Roman" w:hAnsi="Times New Roman"/>
+          <w:sz w:val="28"/>
+          <w:szCs w:val="28"/>
+          <w:lang w:val="es-DO"/>
+        </w:rPr>
+        <w:t>además</w:t>
+      </w:r>
+      <w:r>
+        <w:rPr>
+          <w:rFonts w:ascii="Times New Roman" w:hAnsi="Times New Roman"/>
+          <w:sz w:val="28"/>
+          <w:szCs w:val="28"/>
+          <w:lang w:val="es-DO"/>
+        </w:rPr>
+        <w:t xml:space="preserve">  se debe validar los procesos</w:t>
+      </w:r>
+      <w:r>
+        <w:rPr>
+          <w:rFonts w:ascii="Times New Roman" w:hAnsi="Times New Roman"/>
+          <w:sz w:val="28"/>
+          <w:szCs w:val="28"/>
+          <w:lang w:val="es-DO"/>
+        </w:rPr>
+        <w:t xml:space="preserve"> haciendo prototipos, DFD, entre otros.</w:t>
+      </w:r>
+      <w:r>
+        <w:rPr>
+          <w:rFonts w:ascii="Times New Roman" w:hAnsi="Times New Roman"/>
+          <w:sz w:val="28"/>
+          <w:szCs w:val="28"/>
+          <w:lang w:val="es-DO"/>
+        </w:rPr>
+        <w:t xml:space="preserve"> </w:t>
+      </w:r>
     </w:p>
     <w:p>
       <w:pPr>
@@ -3870,12 +4732,22 @@
         <w:jc w:val="both"/>
         <w:rPr>
           <w:rFonts w:ascii="Times New Roman" w:hAnsi="Times New Roman"/>
-          <w:b/>
-          <w:bCs/>
-          <w:sz w:val="28"/>
-          <w:szCs w:val="28"/>
-        </w:rPr>
-      </w:pPr>
+          <w:sz w:val="28"/>
+          <w:szCs w:val="28"/>
+          <w:lang w:val="es-DO"/>
+        </w:rPr>
+      </w:pPr>
+      <w:r>
+        <w:rPr>
+          <w:rFonts w:ascii="Times New Roman" w:hAnsi="Times New Roman"/>
+          <w:b/>
+          <w:bCs/>
+          <w:sz w:val="28"/>
+          <w:szCs w:val="28"/>
+          <w:lang w:val="es-DO"/>
+        </w:rPr>
+        <w:t xml:space="preserve">Actividades de apoyo (no dependientes del </w:t>
+      </w:r>
       <w:proofErr w:type="spellStart"/>
       <w:r>
         <w:rPr>
@@ -3884,8 +4756,9 @@
           <w:bCs/>
           <w:sz w:val="28"/>
           <w:szCs w:val="28"/>
-        </w:rPr>
-        <w:t>Actividades</w:t>
+          <w:lang w:val="es-DO"/>
+        </w:rPr>
+        <w:t>c.v</w:t>
       </w:r>
       <w:proofErr w:type="spellEnd"/>
       <w:r>
@@ -3895,43 +4768,10 @@
           <w:bCs/>
           <w:sz w:val="28"/>
           <w:szCs w:val="28"/>
-        </w:rPr>
-        <w:t xml:space="preserve"> del </w:t>
-      </w:r>
-      <w:proofErr w:type="spellStart"/>
-      <w:r>
-        <w:rPr>
-          <w:rFonts w:ascii="Times New Roman" w:hAnsi="Times New Roman"/>
-          <w:b/>
-          <w:bCs/>
-          <w:sz w:val="28"/>
-          <w:szCs w:val="28"/>
-        </w:rPr>
-        <w:t>ciclo</w:t>
-      </w:r>
-      <w:proofErr w:type="spellEnd"/>
-      <w:r>
-        <w:rPr>
-          <w:rFonts w:ascii="Times New Roman" w:hAnsi="Times New Roman"/>
-          <w:b/>
-          <w:bCs/>
-          <w:sz w:val="28"/>
-          <w:szCs w:val="28"/>
-        </w:rPr>
-        <w:t xml:space="preserve"> de </w:t>
-      </w:r>
-      <w:proofErr w:type="spellStart"/>
-      <w:r>
-        <w:rPr>
-          <w:rFonts w:ascii="Times New Roman" w:hAnsi="Times New Roman"/>
-          <w:b/>
-          <w:bCs/>
-          <w:sz w:val="28"/>
-          <w:szCs w:val="28"/>
-        </w:rPr>
-        <w:t>vida</w:t>
-      </w:r>
-      <w:proofErr w:type="spellEnd"/>
+          <w:lang w:val="es-DO"/>
+        </w:rPr>
+        <w:t>)</w:t>
+      </w:r>
     </w:p>
     <w:p>
       <w:pPr>
@@ -3946,39 +4786,32 @@
         <w:jc w:val="both"/>
         <w:rPr>
           <w:rFonts w:ascii="Times New Roman" w:hAnsi="Times New Roman"/>
-          <w:sz w:val="28"/>
-          <w:szCs w:val="28"/>
-          <w:lang w:val="es-DO"/>
-        </w:rPr>
-      </w:pPr>
-      <w:r>
-        <w:rPr>
-          <w:rFonts w:ascii="Times New Roman" w:hAnsi="Times New Roman"/>
-          <w:b/>
-          <w:bCs/>
-          <w:sz w:val="28"/>
-          <w:szCs w:val="28"/>
-          <w:lang w:val="es-DO"/>
-        </w:rPr>
-        <w:t>Revisión de la contratación</w:t>
-      </w:r>
-      <w:r>
-        <w:rPr>
-          <w:rFonts w:ascii="Times New Roman" w:hAnsi="Times New Roman"/>
-          <w:sz w:val="28"/>
-          <w:szCs w:val="28"/>
-          <w:lang w:val="es-DO"/>
-        </w:rPr>
-        <w:t xml:space="preserve">: Evaluación del equipo de trabajo, el planteamiento de requerimientos y las capacidades de la </w:t>
-      </w:r>
-      <w:r>
-        <w:rPr>
-          <w:rFonts w:ascii="Times New Roman" w:hAnsi="Times New Roman"/>
-          <w:sz w:val="28"/>
-          <w:szCs w:val="28"/>
-          <w:lang w:val="es-DO"/>
-        </w:rPr>
-        <w:t>empresa de cumplir con el contrato.</w:t>
+          <w:b/>
+          <w:bCs/>
+          <w:sz w:val="28"/>
+          <w:szCs w:val="28"/>
+          <w:lang w:val="es-DO"/>
+        </w:rPr>
+      </w:pPr>
+      <w:r>
+        <w:rPr>
+          <w:rFonts w:ascii="Times New Roman" w:hAnsi="Times New Roman"/>
+          <w:b/>
+          <w:bCs/>
+          <w:sz w:val="28"/>
+          <w:szCs w:val="28"/>
+          <w:lang w:val="es-DO"/>
+        </w:rPr>
+        <w:t xml:space="preserve">Gestión de la configuración: </w:t>
+      </w:r>
+      <w:r>
+        <w:rPr>
+          <w:rFonts w:ascii="Times New Roman" w:hAnsi="Times New Roman"/>
+          <w:sz w:val="28"/>
+          <w:szCs w:val="28"/>
+          <w:lang w:val="es-DO"/>
+        </w:rPr>
+        <w:t>Actualización de informaciones empresariales para adaptación a nuevas empresa cliente</w:t>
       </w:r>
     </w:p>
     <w:p>
@@ -3994,30 +4827,32 @@
         <w:jc w:val="both"/>
         <w:rPr>
           <w:rFonts w:ascii="Times New Roman" w:hAnsi="Times New Roman"/>
-          <w:sz w:val="28"/>
-          <w:szCs w:val="28"/>
-          <w:lang w:val="es-DO"/>
-        </w:rPr>
-      </w:pPr>
-      <w:r>
-        <w:rPr>
-          <w:rFonts w:ascii="Times New Roman" w:hAnsi="Times New Roman"/>
-          <w:b/>
-          <w:bCs/>
-          <w:sz w:val="28"/>
-          <w:szCs w:val="28"/>
-          <w:lang w:val="es-DO"/>
-        </w:rPr>
-        <w:t>Especificación de requisitos del comprador</w:t>
-      </w:r>
-      <w:r>
-        <w:rPr>
-          <w:rFonts w:ascii="Times New Roman" w:hAnsi="Times New Roman"/>
-          <w:sz w:val="28"/>
-          <w:szCs w:val="28"/>
-          <w:lang w:val="es-DO"/>
-        </w:rPr>
-        <w:t>: Se realiza una lista de requisitos y se evalúa su factibilidad.</w:t>
+          <w:b/>
+          <w:bCs/>
+          <w:sz w:val="28"/>
+          <w:szCs w:val="28"/>
+          <w:lang w:val="es-DO"/>
+        </w:rPr>
+      </w:pPr>
+      <w:r>
+        <w:rPr>
+          <w:rFonts w:ascii="Times New Roman" w:hAnsi="Times New Roman"/>
+          <w:b/>
+          <w:bCs/>
+          <w:sz w:val="28"/>
+          <w:szCs w:val="28"/>
+          <w:lang w:val="es-DO"/>
+        </w:rPr>
+        <w:t xml:space="preserve">Control de la documentación: </w:t>
+      </w:r>
+      <w:r>
+        <w:rPr>
+          <w:rFonts w:ascii="Times New Roman" w:hAnsi="Times New Roman"/>
+          <w:sz w:val="28"/>
+          <w:szCs w:val="28"/>
+          <w:lang w:val="es-DO"/>
+        </w:rPr>
+        <w:t>Documentación controlada del entorno de software.</w:t>
       </w:r>
     </w:p>
     <w:p>
@@ -4049,25 +4884,16 @@
           <w:szCs w:val="28"/>
           <w:lang w:val="es-DO"/>
         </w:rPr>
-        <w:t xml:space="preserve">Planificación del desarrollo: </w:t>
-      </w:r>
-      <w:r>
-        <w:rPr>
-          <w:rFonts w:ascii="Times New Roman" w:hAnsi="Times New Roman"/>
-          <w:sz w:val="28"/>
-          <w:szCs w:val="28"/>
-          <w:lang w:val="es-DO"/>
-        </w:rPr>
-        <w:t>Se plantea la planificación del proyecto, los cronogramas para realizar las tareas</w:t>
-      </w:r>
-      <w:r>
-        <w:rPr>
-          <w:rFonts w:ascii="Times New Roman" w:hAnsi="Times New Roman"/>
-          <w:sz w:val="28"/>
-          <w:szCs w:val="28"/>
-          <w:lang w:val="es-DO"/>
-        </w:rPr>
-        <w:t xml:space="preserve"> así como la asignación de recursos.</w:t>
+        <w:t xml:space="preserve">Registro de la calidad: </w:t>
+      </w:r>
+      <w:r>
+        <w:rPr>
+          <w:rFonts w:ascii="Times New Roman" w:hAnsi="Times New Roman"/>
+          <w:sz w:val="28"/>
+          <w:szCs w:val="28"/>
+          <w:lang w:val="es-DO"/>
+        </w:rPr>
+        <w:t xml:space="preserve">Documentación histórica de las inspecciones de calidad. </w:t>
       </w:r>
     </w:p>
     <w:p>
@@ -4083,30 +4909,33 @@
         <w:jc w:val="both"/>
         <w:rPr>
           <w:rFonts w:ascii="Times New Roman" w:hAnsi="Times New Roman"/>
-          <w:sz w:val="28"/>
-          <w:szCs w:val="28"/>
-          <w:lang w:val="es-DO"/>
-        </w:rPr>
-      </w:pPr>
-      <w:r>
-        <w:rPr>
-          <w:rFonts w:ascii="Times New Roman" w:hAnsi="Times New Roman"/>
-          <w:b/>
-          <w:bCs/>
-          <w:sz w:val="28"/>
-          <w:szCs w:val="28"/>
-          <w:lang w:val="es-DO"/>
-        </w:rPr>
-        <w:t xml:space="preserve">Planificación de la calidad: </w:t>
-      </w:r>
-      <w:r>
-        <w:rPr>
-          <w:rFonts w:ascii="Times New Roman" w:hAnsi="Times New Roman"/>
-          <w:sz w:val="28"/>
-          <w:szCs w:val="28"/>
-          <w:lang w:val="es-DO"/>
-        </w:rPr>
-        <w:t xml:space="preserve">Definición de los factores de calidad a tomar en cuenta. </w:t>
+          <w:b/>
+          <w:bCs/>
+          <w:sz w:val="28"/>
+          <w:szCs w:val="28"/>
+          <w:lang w:val="es-DO"/>
+        </w:rPr>
+      </w:pPr>
+      <w:r>
+        <w:rPr>
+          <w:rFonts w:ascii="Times New Roman" w:hAnsi="Times New Roman"/>
+          <w:b/>
+          <w:bCs/>
+          <w:sz w:val="28"/>
+          <w:szCs w:val="28"/>
+          <w:lang w:val="es-DO"/>
+        </w:rPr>
+        <w:lastRenderedPageBreak/>
+        <w:t xml:space="preserve">Medición: </w:t>
+      </w:r>
+      <w:r>
+        <w:rPr>
+          <w:rFonts w:ascii="Times New Roman" w:hAnsi="Times New Roman"/>
+          <w:sz w:val="28"/>
+          <w:szCs w:val="28"/>
+          <w:lang w:val="es-DO"/>
+        </w:rPr>
+        <w:t xml:space="preserve">Prueba métrica para determinar y evaluar mejoría de aspectos en procesos. </w:t>
       </w:r>
     </w:p>
     <w:p>
@@ -4126,30 +4955,64 @@
           <w:bCs/>
           <w:sz w:val="28"/>
           <w:szCs w:val="28"/>
-          <w:lang w:val="es-DO"/>
-        </w:rPr>
-      </w:pPr>
-      <w:r>
-        <w:rPr>
-          <w:rFonts w:ascii="Times New Roman" w:hAnsi="Times New Roman"/>
-          <w:b/>
-          <w:bCs/>
-          <w:sz w:val="28"/>
-          <w:szCs w:val="28"/>
-          <w:lang w:val="es-DO"/>
-        </w:rPr>
-        <w:lastRenderedPageBreak/>
-        <w:t xml:space="preserve">Diseño e implementación: </w:t>
-      </w:r>
-      <w:r>
-        <w:rPr>
-          <w:rFonts w:ascii="Times New Roman" w:hAnsi="Times New Roman"/>
-          <w:sz w:val="28"/>
-          <w:szCs w:val="28"/>
-          <w:lang w:val="es-DO"/>
-        </w:rPr>
-        <w:t>Realización de un prototipo o modelo para ser entregado.</w:t>
-      </w:r>
+        </w:rPr>
+      </w:pPr>
+      <w:proofErr w:type="spellStart"/>
+      <w:r>
+        <w:rPr>
+          <w:rFonts w:ascii="Times New Roman" w:hAnsi="Times New Roman"/>
+          <w:b/>
+          <w:bCs/>
+          <w:sz w:val="28"/>
+          <w:szCs w:val="28"/>
+        </w:rPr>
+        <w:t>Reglas</w:t>
+      </w:r>
+      <w:proofErr w:type="spellEnd"/>
+      <w:r>
+        <w:rPr>
+          <w:rFonts w:ascii="Times New Roman" w:hAnsi="Times New Roman"/>
+          <w:b/>
+          <w:bCs/>
+          <w:sz w:val="28"/>
+          <w:szCs w:val="28"/>
+        </w:rPr>
+        <w:t xml:space="preserve">, </w:t>
+      </w:r>
+      <w:proofErr w:type="spellStart"/>
+      <w:r>
+        <w:rPr>
+          <w:rFonts w:ascii="Times New Roman" w:hAnsi="Times New Roman"/>
+          <w:b/>
+          <w:bCs/>
+          <w:sz w:val="28"/>
+          <w:szCs w:val="28"/>
+        </w:rPr>
+        <w:t>prácticas</w:t>
+      </w:r>
+      <w:proofErr w:type="spellEnd"/>
+      <w:r>
+        <w:rPr>
+          <w:rFonts w:ascii="Times New Roman" w:hAnsi="Times New Roman"/>
+          <w:b/>
+          <w:bCs/>
+          <w:sz w:val="28"/>
+          <w:szCs w:val="28"/>
+        </w:rPr>
+        <w:t xml:space="preserve"> y </w:t>
+      </w:r>
+      <w:proofErr w:type="spellStart"/>
+      <w:r>
+        <w:rPr>
+          <w:rFonts w:ascii="Times New Roman" w:hAnsi="Times New Roman"/>
+          <w:b/>
+          <w:bCs/>
+          <w:sz w:val="28"/>
+          <w:szCs w:val="28"/>
+        </w:rPr>
+        <w:t>convenios</w:t>
+      </w:r>
+      <w:proofErr w:type="spellEnd"/>
     </w:p>
     <w:p>
       <w:pPr>
@@ -4164,40 +5027,46 @@
         <w:jc w:val="both"/>
         <w:rPr>
           <w:rFonts w:ascii="Times New Roman" w:hAnsi="Times New Roman"/>
-          <w:sz w:val="28"/>
-          <w:szCs w:val="28"/>
-          <w:lang w:val="es-DO"/>
-        </w:rPr>
-      </w:pPr>
-      <w:r>
-        <w:rPr>
-          <w:rFonts w:ascii="Times New Roman" w:hAnsi="Times New Roman"/>
-          <w:b/>
-          <w:bCs/>
-          <w:sz w:val="28"/>
-          <w:szCs w:val="28"/>
-          <w:lang w:val="es-DO"/>
-        </w:rPr>
-        <w:t xml:space="preserve">Prueba y validación: </w:t>
-      </w:r>
-      <w:r>
-        <w:rPr>
-          <w:rFonts w:ascii="Times New Roman" w:hAnsi="Times New Roman"/>
-          <w:sz w:val="28"/>
-          <w:szCs w:val="28"/>
-          <w:lang w:val="es-DO"/>
-        </w:rPr>
-        <w:t>Realización todas las pruebas</w:t>
-      </w:r>
-      <w:r>
-        <w:rPr>
-          <w:rFonts w:ascii="Times New Roman" w:hAnsi="Times New Roman"/>
-          <w:sz w:val="28"/>
-          <w:szCs w:val="28"/>
-          <w:lang w:val="es-DO"/>
-        </w:rPr>
-        <w:t xml:space="preserve"> de calidad necesarias informando al cliente de cada suceso.</w:t>
-      </w:r>
+          <w:b/>
+          <w:bCs/>
+          <w:sz w:val="28"/>
+          <w:szCs w:val="28"/>
+        </w:rPr>
+      </w:pPr>
+      <w:proofErr w:type="spellStart"/>
+      <w:r>
+        <w:rPr>
+          <w:rFonts w:ascii="Times New Roman" w:hAnsi="Times New Roman"/>
+          <w:b/>
+          <w:bCs/>
+          <w:sz w:val="28"/>
+          <w:szCs w:val="28"/>
+        </w:rPr>
+        <w:t>Herramientas</w:t>
+      </w:r>
+      <w:proofErr w:type="spellEnd"/>
+      <w:r>
+        <w:rPr>
+          <w:rFonts w:ascii="Times New Roman" w:hAnsi="Times New Roman"/>
+          <w:b/>
+          <w:bCs/>
+          <w:sz w:val="28"/>
+          <w:szCs w:val="28"/>
+        </w:rPr>
+        <w:t xml:space="preserve"> y </w:t>
+      </w:r>
+      <w:proofErr w:type="spellStart"/>
+      <w:r>
+        <w:rPr>
+          <w:rFonts w:ascii="Times New Roman" w:hAnsi="Times New Roman"/>
+          <w:b/>
+          <w:bCs/>
+          <w:sz w:val="28"/>
+          <w:szCs w:val="28"/>
+        </w:rPr>
+        <w:t>técnicas</w:t>
+      </w:r>
+      <w:proofErr w:type="spellEnd"/>
     </w:p>
     <w:p>
       <w:pPr>
@@ -4216,28 +5085,17 @@
           <w:bCs/>
           <w:sz w:val="28"/>
           <w:szCs w:val="28"/>
-          <w:lang w:val="es-DO"/>
-        </w:rPr>
-      </w:pPr>
-      <w:r>
-        <w:rPr>
-          <w:rFonts w:ascii="Times New Roman" w:hAnsi="Times New Roman"/>
-          <w:b/>
-          <w:bCs/>
-          <w:sz w:val="28"/>
-          <w:szCs w:val="28"/>
-          <w:lang w:val="es-DO"/>
-        </w:rPr>
-        <w:t xml:space="preserve">Aceptación: </w:t>
-      </w:r>
-      <w:r>
-        <w:rPr>
-          <w:rFonts w:ascii="Times New Roman" w:hAnsi="Times New Roman"/>
-          <w:sz w:val="28"/>
-          <w:szCs w:val="28"/>
-          <w:lang w:val="es-DO"/>
-        </w:rPr>
-        <w:t>Establecimiento de acuerdo de ambas partes.</w:t>
+        </w:rPr>
+      </w:pPr>
+      <w:r>
+        <w:rPr>
+          <w:rFonts w:ascii="Times New Roman" w:hAnsi="Times New Roman"/>
+          <w:b/>
+          <w:bCs/>
+          <w:sz w:val="28"/>
+          <w:szCs w:val="28"/>
+        </w:rPr>
+        <w:t>Ventas</w:t>
       </w:r>
     </w:p>
     <w:p>
@@ -4257,38 +5115,42 @@
           <w:bCs/>
           <w:sz w:val="28"/>
           <w:szCs w:val="28"/>
-          <w:lang w:val="es-DO"/>
-        </w:rPr>
-      </w:pPr>
-      <w:r>
-        <w:rPr>
-          <w:rFonts w:ascii="Times New Roman" w:hAnsi="Times New Roman"/>
-          <w:b/>
-          <w:bCs/>
-          <w:sz w:val="28"/>
-          <w:szCs w:val="28"/>
-          <w:lang w:val="es-DO"/>
-        </w:rPr>
-        <w:t xml:space="preserve">Replicación, venta e instalación: </w:t>
-      </w:r>
-      <w:r>
-        <w:rPr>
-          <w:rFonts w:ascii="Times New Roman" w:hAnsi="Times New Roman"/>
-          <w:sz w:val="28"/>
-          <w:szCs w:val="28"/>
-          <w:lang w:val="es-DO"/>
-        </w:rPr>
-        <w:t xml:space="preserve">Se indican las normas de instalación y venta del software. Esto va a depender de lo estipulado en el </w:t>
-      </w:r>
-      <w:r>
-        <w:rPr>
-          <w:rFonts w:ascii="Times New Roman" w:hAnsi="Times New Roman"/>
-          <w:sz w:val="28"/>
-          <w:szCs w:val="28"/>
-          <w:lang w:val="es-DO"/>
-        </w:rPr>
-        <w:t>contrato.</w:t>
-      </w:r>
+        </w:rPr>
+      </w:pPr>
+      <w:proofErr w:type="spellStart"/>
+      <w:r>
+        <w:rPr>
+          <w:rFonts w:ascii="Times New Roman" w:hAnsi="Times New Roman"/>
+          <w:b/>
+          <w:bCs/>
+          <w:sz w:val="28"/>
+          <w:szCs w:val="28"/>
+        </w:rPr>
+        <w:t>Productos</w:t>
+      </w:r>
+      <w:proofErr w:type="spellEnd"/>
+      <w:r>
+        <w:rPr>
+          <w:rFonts w:ascii="Times New Roman" w:hAnsi="Times New Roman"/>
+          <w:b/>
+          <w:bCs/>
+          <w:sz w:val="28"/>
+          <w:szCs w:val="28"/>
+        </w:rPr>
+        <w:t xml:space="preserve"> software </w:t>
+      </w:r>
+      <w:proofErr w:type="spellStart"/>
+      <w:r>
+        <w:rPr>
+          <w:rFonts w:ascii="Times New Roman" w:hAnsi="Times New Roman"/>
+          <w:b/>
+          <w:bCs/>
+          <w:sz w:val="28"/>
+          <w:szCs w:val="28"/>
+        </w:rPr>
+        <w:t>incluidos</w:t>
+      </w:r>
+      <w:proofErr w:type="spellEnd"/>
     </w:p>
     <w:p>
       <w:pPr>
@@ -4303,33 +5165,22 @@
         <w:jc w:val="both"/>
         <w:rPr>
           <w:rFonts w:ascii="Times New Roman" w:hAnsi="Times New Roman" w:cs="Times New Roman"/>
-          <w:b/>
-          <w:bCs/>
-          <w:sz w:val="28"/>
-          <w:szCs w:val="28"/>
-          <w:lang w:val="es-DO"/>
-        </w:rPr>
-      </w:pPr>
-      <w:r>
-        <w:rPr>
-          <w:rFonts w:ascii="Times New Roman" w:hAnsi="Times New Roman"/>
-          <w:b/>
-          <w:bCs/>
-          <w:sz w:val="28"/>
-          <w:szCs w:val="28"/>
-          <w:lang w:val="es-DO"/>
-        </w:rPr>
-        <w:t xml:space="preserve">Mantenimiento: </w:t>
-      </w:r>
-      <w:r>
-        <w:rPr>
-          <w:rFonts w:ascii="Times New Roman" w:hAnsi="Times New Roman"/>
-          <w:sz w:val="28"/>
-          <w:szCs w:val="28"/>
-          <w:lang w:val="es-DO"/>
-        </w:rPr>
-        <w:t>Soporte dado al software para mantener su buen funcionamiento. Esto va a depender de lo estipulado en el contrato.</w:t>
-      </w:r>
+          <w:sz w:val="28"/>
+          <w:szCs w:val="28"/>
+        </w:rPr>
+      </w:pPr>
+      <w:proofErr w:type="spellStart"/>
+      <w:r>
+        <w:rPr>
+          <w:rFonts w:ascii="Times New Roman" w:hAnsi="Times New Roman"/>
+          <w:b/>
+          <w:bCs/>
+          <w:sz w:val="28"/>
+          <w:szCs w:val="28"/>
+        </w:rPr>
+        <w:t>Formación</w:t>
+      </w:r>
+      <w:proofErr w:type="spellEnd"/>
     </w:p>
     <w:p>
       <w:pPr>
@@ -4390,36 +5241,7 @@
           <w:szCs w:val="28"/>
           <w:lang w:val="es-DO"/>
         </w:rPr>
-        <w:t xml:space="preserve"> Diseño del contrato tomando en cuenta los requerimientos tanto del cliente como del desarrollador </w:t>
-      </w:r>
-      <w:r>
-        <w:rPr>
-          <w:rFonts w:ascii="Times New Roman" w:hAnsi="Times New Roman"/>
-          <w:sz w:val="28"/>
-          <w:szCs w:val="28"/>
-          <w:lang w:val="es-DO"/>
-        </w:rPr>
-        <w:t xml:space="preserve">y realizando revisiones en conjunto con el cliente. Así como el diseño de prototipos, diagramas, </w:t>
-      </w:r>
-      <w:proofErr w:type="spellStart"/>
-      <w:r>
-        <w:rPr>
-          <w:rFonts w:ascii="Times New Roman" w:hAnsi="Times New Roman"/>
-          <w:sz w:val="28"/>
-          <w:szCs w:val="28"/>
-          <w:lang w:val="es-DO"/>
-        </w:rPr>
-        <w:t>etc</w:t>
-      </w:r>
-      <w:proofErr w:type="spellEnd"/>
-      <w:r>
-        <w:rPr>
-          <w:rFonts w:ascii="Times New Roman" w:hAnsi="Times New Roman"/>
-          <w:sz w:val="28"/>
-          <w:szCs w:val="28"/>
-          <w:lang w:val="es-DO"/>
-        </w:rPr>
-        <w:t>, para evaluar el funcionamiento del proceso de sugerencias.</w:t>
+        <w:t xml:space="preserve"> Mantener la documentación de cada revisión de calidad realizada así como tener un historial con los cambios realizados ya sea por sugerencia del cliente como por auto criterio del equipo de trabajo.</w:t>
       </w:r>
     </w:p>
     <w:p>
@@ -4435,6 +5257,66 @@
           <w:lang w:val="es-DO"/>
         </w:rPr>
       </w:pPr>
+      <w:r>
+        <w:rPr>
+          <w:rFonts w:ascii="Times New Roman" w:hAnsi="Times New Roman"/>
+          <w:b/>
+          <w:bCs/>
+          <w:sz w:val="28"/>
+          <w:szCs w:val="28"/>
+          <w:u w:val="single"/>
+          <w:lang w:val="es-DO"/>
+        </w:rPr>
+        <w:t>DINNIBEL</w:t>
+      </w:r>
+      <w:r>
+        <w:rPr>
+          <w:rFonts w:ascii="Times New Roman" w:hAnsi="Times New Roman"/>
+          <w:b/>
+          <w:bCs/>
+          <w:sz w:val="28"/>
+          <w:szCs w:val="28"/>
+          <w:u w:val="single"/>
+          <w:lang w:val="es-DO"/>
+        </w:rPr>
+        <w:t>:</w:t>
+      </w:r>
+      <w:r>
+        <w:rPr>
+          <w:rFonts w:ascii="Times New Roman" w:hAnsi="Times New Roman"/>
+          <w:sz w:val="28"/>
+          <w:szCs w:val="28"/>
+          <w:lang w:val="es-DO"/>
+        </w:rPr>
+        <w:t xml:space="preserve"> Mantener</w:t>
+      </w:r>
+      <w:r>
+        <w:rPr>
+          <w:rFonts w:ascii="Times New Roman" w:hAnsi="Times New Roman"/>
+          <w:sz w:val="28"/>
+          <w:szCs w:val="28"/>
+          <w:lang w:val="es-DO"/>
+        </w:rPr>
+        <w:t xml:space="preserve"> historial de </w:t>
+      </w:r>
+      <w:r>
+        <w:rPr>
+          <w:rFonts w:ascii="Times New Roman" w:hAnsi="Times New Roman"/>
+          <w:sz w:val="28"/>
+          <w:szCs w:val="28"/>
+          <w:lang w:val="es-DO"/>
+        </w:rPr>
+        <w:t xml:space="preserve"> la documentación de cada revisión de calida</w:t>
+      </w:r>
+      <w:r>
+        <w:rPr>
+          <w:rFonts w:ascii="Times New Roman" w:hAnsi="Times New Roman"/>
+          <w:sz w:val="28"/>
+          <w:szCs w:val="28"/>
+          <w:lang w:val="es-DO"/>
+        </w:rPr>
+        <w:t>d y de los cambios realizados.</w:t>
+      </w:r>
     </w:p>
     <w:p>
       <w:pPr>
@@ -4459,7 +5341,7 @@
           <w:u w:val="single"/>
           <w:lang w:val="es-DO"/>
         </w:rPr>
-        <w:t>DINNIBEL</w:t>
+        <w:t>BASILIO</w:t>
       </w:r>
       <w:r>
         <w:rPr>
@@ -4482,82 +5364,86 @@
         </w:rPr>
         <w:t xml:space="preserve"> </w:t>
       </w:r>
-      <w:proofErr w:type="spellStart"/>
-      <w:r>
-        <w:rPr>
-          <w:rFonts w:ascii="Times New Roman" w:hAnsi="Times New Roman"/>
-          <w:sz w:val="28"/>
-          <w:szCs w:val="28"/>
-          <w:lang w:val="es-DO"/>
-        </w:rPr>
-        <w:t>Redaccion</w:t>
-      </w:r>
-      <w:proofErr w:type="spellEnd"/>
-      <w:r>
-        <w:rPr>
-          <w:rFonts w:ascii="Times New Roman" w:hAnsi="Times New Roman"/>
-          <w:sz w:val="28"/>
-          <w:szCs w:val="28"/>
-          <w:lang w:val="es-DO"/>
-        </w:rPr>
-        <w:t xml:space="preserve"> </w:t>
-      </w:r>
-      <w:r>
-        <w:rPr>
-          <w:rFonts w:ascii="Times New Roman" w:hAnsi="Times New Roman"/>
-          <w:sz w:val="28"/>
-          <w:szCs w:val="28"/>
-          <w:lang w:val="es-DO"/>
-        </w:rPr>
-        <w:t xml:space="preserve">del contrato </w:t>
-      </w:r>
-      <w:proofErr w:type="spellStart"/>
-      <w:r>
-        <w:rPr>
-          <w:rFonts w:ascii="Times New Roman" w:hAnsi="Times New Roman"/>
-          <w:sz w:val="28"/>
-          <w:szCs w:val="28"/>
-          <w:lang w:val="es-DO"/>
-        </w:rPr>
-        <w:t>basandose</w:t>
-      </w:r>
-      <w:proofErr w:type="spellEnd"/>
-      <w:r>
-        <w:rPr>
-          <w:rFonts w:ascii="Times New Roman" w:hAnsi="Times New Roman"/>
-          <w:sz w:val="28"/>
-          <w:szCs w:val="28"/>
-          <w:lang w:val="es-DO"/>
-        </w:rPr>
-        <w:t xml:space="preserve"> </w:t>
-      </w:r>
-      <w:r>
-        <w:rPr>
-          <w:rFonts w:ascii="Times New Roman" w:hAnsi="Times New Roman"/>
-          <w:sz w:val="28"/>
-          <w:szCs w:val="28"/>
-          <w:lang w:val="es-DO"/>
-        </w:rPr>
-        <w:t xml:space="preserve">en cuenta los requerimientos tanto del cliente como del desarrollador </w:t>
-      </w:r>
-      <w:r>
-        <w:rPr>
-          <w:rFonts w:ascii="Times New Roman" w:hAnsi="Times New Roman"/>
-          <w:sz w:val="28"/>
-          <w:szCs w:val="28"/>
-          <w:lang w:val="es-DO"/>
-        </w:rPr>
-        <w:t xml:space="preserve">involucrando a ambos en el </w:t>
-      </w:r>
-      <w:proofErr w:type="spellStart"/>
-      <w:r>
-        <w:rPr>
-          <w:rFonts w:ascii="Times New Roman" w:hAnsi="Times New Roman"/>
-          <w:sz w:val="28"/>
-          <w:szCs w:val="28"/>
-          <w:lang w:val="es-DO"/>
-        </w:rPr>
-        <w:t>proceso</w:t>
+      <w:r>
+        <w:rPr>
+          <w:rFonts w:ascii="Times New Roman" w:hAnsi="Times New Roman"/>
+          <w:sz w:val="28"/>
+          <w:szCs w:val="28"/>
+          <w:lang w:val="es-DO"/>
+        </w:rPr>
+        <w:t xml:space="preserve">Almacenar la documentación  </w:t>
+      </w:r>
+      <w:r>
+        <w:rPr>
+          <w:rFonts w:ascii="Times New Roman" w:hAnsi="Times New Roman"/>
+          <w:sz w:val="28"/>
+          <w:szCs w:val="28"/>
+          <w:lang w:val="es-DO"/>
+        </w:rPr>
+        <w:t>de cada revisión de calida</w:t>
+      </w:r>
+      <w:r>
+        <w:rPr>
+          <w:rFonts w:ascii="Times New Roman" w:hAnsi="Times New Roman"/>
+          <w:sz w:val="28"/>
+          <w:szCs w:val="28"/>
+          <w:lang w:val="es-DO"/>
+        </w:rPr>
+        <w:t xml:space="preserve">d para mantener una referencia </w:t>
+      </w:r>
+      <w:r>
+        <w:rPr>
+          <w:rFonts w:ascii="Times New Roman" w:hAnsi="Times New Roman"/>
+          <w:sz w:val="28"/>
+          <w:szCs w:val="28"/>
+          <w:lang w:val="es-DO"/>
+        </w:rPr>
+        <w:t>de los cambios realizados</w:t>
+      </w:r>
+      <w:r>
+        <w:rPr>
+          <w:rFonts w:ascii="Times New Roman" w:hAnsi="Times New Roman"/>
+          <w:sz w:val="28"/>
+          <w:szCs w:val="28"/>
+          <w:lang w:val="es-DO"/>
+        </w:rPr>
+        <w:t xml:space="preserve">, de modo que sirva como </w:t>
+      </w:r>
+      <w:r>
+        <w:rPr>
+          <w:rFonts w:ascii="Times New Roman" w:hAnsi="Times New Roman"/>
+          <w:sz w:val="28"/>
+          <w:szCs w:val="28"/>
+          <w:lang w:val="es-DO"/>
+        </w:rPr>
+        <w:t xml:space="preserve">aval en el futuro si algún cliente expone que no pidió el cambio, </w:t>
+      </w:r>
+      <w:r>
+        <w:rPr>
+          <w:rFonts w:ascii="Times New Roman" w:hAnsi="Times New Roman"/>
+          <w:sz w:val="28"/>
+          <w:szCs w:val="28"/>
+          <w:lang w:val="es-DO"/>
+        </w:rPr>
+        <w:t>además</w:t>
+      </w:r>
+      <w:r>
+        <w:rPr>
+          <w:rFonts w:ascii="Times New Roman" w:hAnsi="Times New Roman"/>
+          <w:sz w:val="28"/>
+          <w:szCs w:val="28"/>
+          <w:lang w:val="es-DO"/>
+        </w:rPr>
+        <w:t xml:space="preserve"> enviar la documentación </w:t>
+      </w:r>
+      <w:r>
+        <w:rPr>
+          <w:rFonts w:ascii="Times New Roman" w:hAnsi="Times New Roman"/>
+          <w:sz w:val="28"/>
+          <w:szCs w:val="28"/>
+          <w:lang w:val="es-DO"/>
+        </w:rPr>
+        <w:t>y los cambios realizados posteriormente.</w:t>
       </w:r>
       <w:r>
         <w:rPr>
@@ -4567,699 +5453,6 @@
           <w:lang w:val="es-DO"/>
         </w:rPr>
         <w:t>.</w:t>
-      </w:r>
-      <w:r>
-        <w:rPr>
-          <w:rFonts w:ascii="Times New Roman" w:hAnsi="Times New Roman"/>
-          <w:sz w:val="28"/>
-          <w:szCs w:val="28"/>
-          <w:lang w:val="es-DO"/>
-        </w:rPr>
-        <w:t>Validar</w:t>
-      </w:r>
-      <w:proofErr w:type="spellEnd"/>
-      <w:r>
-        <w:rPr>
-          <w:rFonts w:ascii="Times New Roman" w:hAnsi="Times New Roman"/>
-          <w:sz w:val="28"/>
-          <w:szCs w:val="28"/>
-          <w:lang w:val="es-DO"/>
-        </w:rPr>
-        <w:t xml:space="preserve"> la funcionalidad del proceso a </w:t>
-      </w:r>
-      <w:proofErr w:type="spellStart"/>
-      <w:r>
-        <w:rPr>
-          <w:rFonts w:ascii="Times New Roman" w:hAnsi="Times New Roman"/>
-          <w:sz w:val="28"/>
-          <w:szCs w:val="28"/>
-          <w:lang w:val="es-DO"/>
-        </w:rPr>
-        <w:t>traves</w:t>
-      </w:r>
-      <w:proofErr w:type="spellEnd"/>
-      <w:r>
-        <w:rPr>
-          <w:rFonts w:ascii="Times New Roman" w:hAnsi="Times New Roman"/>
-          <w:sz w:val="28"/>
-          <w:szCs w:val="28"/>
-          <w:lang w:val="es-DO"/>
-        </w:rPr>
-        <w:t xml:space="preserve"> de prototipo, diagramas.</w:t>
-      </w:r>
-    </w:p>
-    <w:p>
-      <w:pPr>
-        <w:tabs>
-          <w:tab w:val="left" w:pos="840"/>
-        </w:tabs>
-        <w:jc w:val="both"/>
-        <w:rPr>
-          <w:rFonts w:ascii="Times New Roman" w:hAnsi="Times New Roman"/>
-          <w:sz w:val="28"/>
-          <w:szCs w:val="28"/>
-          <w:lang w:val="es-DO"/>
-        </w:rPr>
-      </w:pPr>
-    </w:p>
-    <w:p>
-      <w:pPr>
-        <w:numPr>
-          <w:ilvl w:val="0"/>
-          <w:numId w:val="2"/>
-        </w:numPr>
-        <w:tabs>
-          <w:tab w:val="left" w:pos="840"/>
-        </w:tabs>
-        <w:ind w:left="840" w:hanging="420"/>
-        <w:jc w:val="both"/>
-        <w:rPr>
-          <w:rFonts w:ascii="Times New Roman" w:hAnsi="Times New Roman"/>
-          <w:sz w:val="28"/>
-          <w:szCs w:val="28"/>
-          <w:lang w:val="es-DO"/>
-        </w:rPr>
-      </w:pPr>
-      <w:r>
-        <w:rPr>
-          <w:rFonts w:ascii="Times New Roman" w:hAnsi="Times New Roman"/>
-          <w:b/>
-          <w:bCs/>
-          <w:sz w:val="28"/>
-          <w:szCs w:val="28"/>
-          <w:lang w:val="es-DO"/>
-        </w:rPr>
-        <w:t xml:space="preserve">Actividades de apoyo (no dependientes del </w:t>
-      </w:r>
-      <w:proofErr w:type="spellStart"/>
-      <w:r>
-        <w:rPr>
-          <w:rFonts w:ascii="Times New Roman" w:hAnsi="Times New Roman"/>
-          <w:b/>
-          <w:bCs/>
-          <w:sz w:val="28"/>
-          <w:szCs w:val="28"/>
-          <w:lang w:val="es-DO"/>
-        </w:rPr>
-        <w:t>c.v</w:t>
-      </w:r>
-      <w:proofErr w:type="spellEnd"/>
-      <w:r>
-        <w:rPr>
-          <w:rFonts w:ascii="Times New Roman" w:hAnsi="Times New Roman"/>
-          <w:b/>
-          <w:bCs/>
-          <w:sz w:val="28"/>
-          <w:szCs w:val="28"/>
-          <w:lang w:val="es-DO"/>
-        </w:rPr>
-        <w:t>)</w:t>
-      </w:r>
-    </w:p>
-    <w:p>
-      <w:pPr>
-        <w:numPr>
-          <w:ilvl w:val="1"/>
-          <w:numId w:val="2"/>
-        </w:numPr>
-        <w:tabs>
-          <w:tab w:val="left" w:pos="420"/>
-        </w:tabs>
-        <w:ind w:left="1260"/>
-        <w:jc w:val="both"/>
-        <w:rPr>
-          <w:rFonts w:ascii="Times New Roman" w:hAnsi="Times New Roman"/>
-          <w:b/>
-          <w:bCs/>
-          <w:sz w:val="28"/>
-          <w:szCs w:val="28"/>
-          <w:lang w:val="es-DO"/>
-        </w:rPr>
-      </w:pPr>
-      <w:r>
-        <w:rPr>
-          <w:rFonts w:ascii="Times New Roman" w:hAnsi="Times New Roman"/>
-          <w:b/>
-          <w:bCs/>
-          <w:sz w:val="28"/>
-          <w:szCs w:val="28"/>
-          <w:lang w:val="es-DO"/>
-        </w:rPr>
-        <w:t xml:space="preserve">Gestión de la configuración: </w:t>
-      </w:r>
-      <w:r>
-        <w:rPr>
-          <w:rFonts w:ascii="Times New Roman" w:hAnsi="Times New Roman"/>
-          <w:sz w:val="28"/>
-          <w:szCs w:val="28"/>
-          <w:lang w:val="es-DO"/>
-        </w:rPr>
-        <w:t>Act</w:t>
-      </w:r>
-      <w:r>
-        <w:rPr>
-          <w:rFonts w:ascii="Times New Roman" w:hAnsi="Times New Roman"/>
-          <w:sz w:val="28"/>
-          <w:szCs w:val="28"/>
-          <w:lang w:val="es-DO"/>
-        </w:rPr>
-        <w:t>ualización de informaciones empresariales para adaptación a nuevas empresa cliente</w:t>
-      </w:r>
-    </w:p>
-    <w:p>
-      <w:pPr>
-        <w:numPr>
-          <w:ilvl w:val="1"/>
-          <w:numId w:val="2"/>
-        </w:numPr>
-        <w:tabs>
-          <w:tab w:val="left" w:pos="420"/>
-        </w:tabs>
-        <w:ind w:left="1260"/>
-        <w:jc w:val="both"/>
-        <w:rPr>
-          <w:rFonts w:ascii="Times New Roman" w:hAnsi="Times New Roman"/>
-          <w:b/>
-          <w:bCs/>
-          <w:sz w:val="28"/>
-          <w:szCs w:val="28"/>
-          <w:lang w:val="es-DO"/>
-        </w:rPr>
-      </w:pPr>
-      <w:r>
-        <w:rPr>
-          <w:rFonts w:ascii="Times New Roman" w:hAnsi="Times New Roman"/>
-          <w:b/>
-          <w:bCs/>
-          <w:sz w:val="28"/>
-          <w:szCs w:val="28"/>
-          <w:lang w:val="es-DO"/>
-        </w:rPr>
-        <w:t xml:space="preserve">Control de la documentación: </w:t>
-      </w:r>
-      <w:r>
-        <w:rPr>
-          <w:rFonts w:ascii="Times New Roman" w:hAnsi="Times New Roman"/>
-          <w:sz w:val="28"/>
-          <w:szCs w:val="28"/>
-          <w:lang w:val="es-DO"/>
-        </w:rPr>
-        <w:t>Documentación controlada del entorno de software.</w:t>
-      </w:r>
-    </w:p>
-    <w:p>
-      <w:pPr>
-        <w:numPr>
-          <w:ilvl w:val="1"/>
-          <w:numId w:val="2"/>
-        </w:numPr>
-        <w:tabs>
-          <w:tab w:val="left" w:pos="420"/>
-        </w:tabs>
-        <w:ind w:left="1260"/>
-        <w:jc w:val="both"/>
-        <w:rPr>
-          <w:rFonts w:ascii="Times New Roman" w:hAnsi="Times New Roman"/>
-          <w:b/>
-          <w:bCs/>
-          <w:sz w:val="28"/>
-          <w:szCs w:val="28"/>
-          <w:lang w:val="es-DO"/>
-        </w:rPr>
-      </w:pPr>
-      <w:r>
-        <w:rPr>
-          <w:rFonts w:ascii="Times New Roman" w:hAnsi="Times New Roman"/>
-          <w:b/>
-          <w:bCs/>
-          <w:sz w:val="28"/>
-          <w:szCs w:val="28"/>
-          <w:lang w:val="es-DO"/>
-        </w:rPr>
-        <w:t xml:space="preserve">Registro de la calidad: </w:t>
-      </w:r>
-      <w:r>
-        <w:rPr>
-          <w:rFonts w:ascii="Times New Roman" w:hAnsi="Times New Roman"/>
-          <w:sz w:val="28"/>
-          <w:szCs w:val="28"/>
-          <w:lang w:val="es-DO"/>
-        </w:rPr>
-        <w:t xml:space="preserve">Documentación histórica de las inspecciones de calidad. </w:t>
-      </w:r>
-    </w:p>
-    <w:p>
-      <w:pPr>
-        <w:numPr>
-          <w:ilvl w:val="1"/>
-          <w:numId w:val="2"/>
-        </w:numPr>
-        <w:tabs>
-          <w:tab w:val="left" w:pos="420"/>
-        </w:tabs>
-        <w:ind w:left="1260"/>
-        <w:jc w:val="both"/>
-        <w:rPr>
-          <w:rFonts w:ascii="Times New Roman" w:hAnsi="Times New Roman"/>
-          <w:b/>
-          <w:bCs/>
-          <w:sz w:val="28"/>
-          <w:szCs w:val="28"/>
-          <w:lang w:val="es-DO"/>
-        </w:rPr>
-      </w:pPr>
-      <w:r>
-        <w:rPr>
-          <w:rFonts w:ascii="Times New Roman" w:hAnsi="Times New Roman"/>
-          <w:b/>
-          <w:bCs/>
-          <w:sz w:val="28"/>
-          <w:szCs w:val="28"/>
-          <w:lang w:val="es-DO"/>
-        </w:rPr>
-        <w:lastRenderedPageBreak/>
-        <w:t xml:space="preserve">Medición: </w:t>
-      </w:r>
-      <w:r>
-        <w:rPr>
-          <w:rFonts w:ascii="Times New Roman" w:hAnsi="Times New Roman"/>
-          <w:sz w:val="28"/>
-          <w:szCs w:val="28"/>
-          <w:lang w:val="es-DO"/>
-        </w:rPr>
-        <w:t>Pru</w:t>
-      </w:r>
-      <w:r>
-        <w:rPr>
-          <w:rFonts w:ascii="Times New Roman" w:hAnsi="Times New Roman"/>
-          <w:sz w:val="28"/>
-          <w:szCs w:val="28"/>
-          <w:lang w:val="es-DO"/>
-        </w:rPr>
-        <w:t xml:space="preserve">eba métrica para determinar y evaluar mejoría de aspectos en procesos. </w:t>
-      </w:r>
-    </w:p>
-    <w:p>
-      <w:pPr>
-        <w:numPr>
-          <w:ilvl w:val="1"/>
-          <w:numId w:val="2"/>
-        </w:numPr>
-        <w:tabs>
-          <w:tab w:val="left" w:pos="420"/>
-        </w:tabs>
-        <w:ind w:left="1260"/>
-        <w:jc w:val="both"/>
-        <w:rPr>
-          <w:rFonts w:ascii="Times New Roman" w:hAnsi="Times New Roman"/>
-          <w:b/>
-          <w:bCs/>
-          <w:sz w:val="28"/>
-          <w:szCs w:val="28"/>
-        </w:rPr>
-      </w:pPr>
-      <w:proofErr w:type="spellStart"/>
-      <w:r>
-        <w:rPr>
-          <w:rFonts w:ascii="Times New Roman" w:hAnsi="Times New Roman"/>
-          <w:b/>
-          <w:bCs/>
-          <w:sz w:val="28"/>
-          <w:szCs w:val="28"/>
-        </w:rPr>
-        <w:t>Reglas</w:t>
-      </w:r>
-      <w:proofErr w:type="spellEnd"/>
-      <w:r>
-        <w:rPr>
-          <w:rFonts w:ascii="Times New Roman" w:hAnsi="Times New Roman"/>
-          <w:b/>
-          <w:bCs/>
-          <w:sz w:val="28"/>
-          <w:szCs w:val="28"/>
-        </w:rPr>
-        <w:t xml:space="preserve">, </w:t>
-      </w:r>
-      <w:proofErr w:type="spellStart"/>
-      <w:r>
-        <w:rPr>
-          <w:rFonts w:ascii="Times New Roman" w:hAnsi="Times New Roman"/>
-          <w:b/>
-          <w:bCs/>
-          <w:sz w:val="28"/>
-          <w:szCs w:val="28"/>
-        </w:rPr>
-        <w:t>prácticas</w:t>
-      </w:r>
-      <w:proofErr w:type="spellEnd"/>
-      <w:r>
-        <w:rPr>
-          <w:rFonts w:ascii="Times New Roman" w:hAnsi="Times New Roman"/>
-          <w:b/>
-          <w:bCs/>
-          <w:sz w:val="28"/>
-          <w:szCs w:val="28"/>
-        </w:rPr>
-        <w:t xml:space="preserve"> y </w:t>
-      </w:r>
-      <w:proofErr w:type="spellStart"/>
-      <w:r>
-        <w:rPr>
-          <w:rFonts w:ascii="Times New Roman" w:hAnsi="Times New Roman"/>
-          <w:b/>
-          <w:bCs/>
-          <w:sz w:val="28"/>
-          <w:szCs w:val="28"/>
-        </w:rPr>
-        <w:t>convenios</w:t>
-      </w:r>
-      <w:proofErr w:type="spellEnd"/>
-    </w:p>
-    <w:p>
-      <w:pPr>
-        <w:numPr>
-          <w:ilvl w:val="1"/>
-          <w:numId w:val="2"/>
-        </w:numPr>
-        <w:tabs>
-          <w:tab w:val="left" w:pos="420"/>
-        </w:tabs>
-        <w:ind w:left="1260"/>
-        <w:jc w:val="both"/>
-        <w:rPr>
-          <w:rFonts w:ascii="Times New Roman" w:hAnsi="Times New Roman"/>
-          <w:b/>
-          <w:bCs/>
-          <w:sz w:val="28"/>
-          <w:szCs w:val="28"/>
-        </w:rPr>
-      </w:pPr>
-      <w:proofErr w:type="spellStart"/>
-      <w:r>
-        <w:rPr>
-          <w:rFonts w:ascii="Times New Roman" w:hAnsi="Times New Roman"/>
-          <w:b/>
-          <w:bCs/>
-          <w:sz w:val="28"/>
-          <w:szCs w:val="28"/>
-        </w:rPr>
-        <w:t>Herramientas</w:t>
-      </w:r>
-      <w:proofErr w:type="spellEnd"/>
-      <w:r>
-        <w:rPr>
-          <w:rFonts w:ascii="Times New Roman" w:hAnsi="Times New Roman"/>
-          <w:b/>
-          <w:bCs/>
-          <w:sz w:val="28"/>
-          <w:szCs w:val="28"/>
-        </w:rPr>
-        <w:t xml:space="preserve"> y </w:t>
-      </w:r>
-      <w:proofErr w:type="spellStart"/>
-      <w:r>
-        <w:rPr>
-          <w:rFonts w:ascii="Times New Roman" w:hAnsi="Times New Roman"/>
-          <w:b/>
-          <w:bCs/>
-          <w:sz w:val="28"/>
-          <w:szCs w:val="28"/>
-        </w:rPr>
-        <w:t>técnicas</w:t>
-      </w:r>
-      <w:proofErr w:type="spellEnd"/>
-    </w:p>
-    <w:p>
-      <w:pPr>
-        <w:numPr>
-          <w:ilvl w:val="1"/>
-          <w:numId w:val="2"/>
-        </w:numPr>
-        <w:tabs>
-          <w:tab w:val="left" w:pos="420"/>
-        </w:tabs>
-        <w:ind w:left="1260"/>
-        <w:jc w:val="both"/>
-        <w:rPr>
-          <w:rFonts w:ascii="Times New Roman" w:hAnsi="Times New Roman"/>
-          <w:b/>
-          <w:bCs/>
-          <w:sz w:val="28"/>
-          <w:szCs w:val="28"/>
-        </w:rPr>
-      </w:pPr>
-      <w:r>
-        <w:rPr>
-          <w:rFonts w:ascii="Times New Roman" w:hAnsi="Times New Roman"/>
-          <w:b/>
-          <w:bCs/>
-          <w:sz w:val="28"/>
-          <w:szCs w:val="28"/>
-        </w:rPr>
-        <w:t>Ventas</w:t>
-      </w:r>
-    </w:p>
-    <w:p>
-      <w:pPr>
-        <w:numPr>
-          <w:ilvl w:val="1"/>
-          <w:numId w:val="2"/>
-        </w:numPr>
-        <w:tabs>
-          <w:tab w:val="left" w:pos="420"/>
-        </w:tabs>
-        <w:ind w:left="1260"/>
-        <w:jc w:val="both"/>
-        <w:rPr>
-          <w:rFonts w:ascii="Times New Roman" w:hAnsi="Times New Roman"/>
-          <w:b/>
-          <w:bCs/>
-          <w:sz w:val="28"/>
-          <w:szCs w:val="28"/>
-        </w:rPr>
-      </w:pPr>
-      <w:proofErr w:type="spellStart"/>
-      <w:r>
-        <w:rPr>
-          <w:rFonts w:ascii="Times New Roman" w:hAnsi="Times New Roman"/>
-          <w:b/>
-          <w:bCs/>
-          <w:sz w:val="28"/>
-          <w:szCs w:val="28"/>
-        </w:rPr>
-        <w:t>Productos</w:t>
-      </w:r>
-      <w:proofErr w:type="spellEnd"/>
-      <w:r>
-        <w:rPr>
-          <w:rFonts w:ascii="Times New Roman" w:hAnsi="Times New Roman"/>
-          <w:b/>
-          <w:bCs/>
-          <w:sz w:val="28"/>
-          <w:szCs w:val="28"/>
-        </w:rPr>
-        <w:t xml:space="preserve"> software </w:t>
-      </w:r>
-      <w:proofErr w:type="spellStart"/>
-      <w:r>
-        <w:rPr>
-          <w:rFonts w:ascii="Times New Roman" w:hAnsi="Times New Roman"/>
-          <w:b/>
-          <w:bCs/>
-          <w:sz w:val="28"/>
-          <w:szCs w:val="28"/>
-        </w:rPr>
-        <w:t>incluidos</w:t>
-      </w:r>
-      <w:proofErr w:type="spellEnd"/>
-    </w:p>
-    <w:p>
-      <w:pPr>
-        <w:numPr>
-          <w:ilvl w:val="1"/>
-          <w:numId w:val="2"/>
-        </w:numPr>
-        <w:tabs>
-          <w:tab w:val="left" w:pos="420"/>
-        </w:tabs>
-        <w:ind w:left="1260"/>
-        <w:jc w:val="both"/>
-        <w:rPr>
-          <w:rFonts w:ascii="Times New Roman" w:hAnsi="Times New Roman" w:cs="Times New Roman"/>
-          <w:sz w:val="28"/>
-          <w:szCs w:val="28"/>
-        </w:rPr>
-      </w:pPr>
-      <w:proofErr w:type="spellStart"/>
-      <w:r>
-        <w:rPr>
-          <w:rFonts w:ascii="Times New Roman" w:hAnsi="Times New Roman"/>
-          <w:b/>
-          <w:bCs/>
-          <w:sz w:val="28"/>
-          <w:szCs w:val="28"/>
-        </w:rPr>
-        <w:t>Formación</w:t>
-      </w:r>
-      <w:proofErr w:type="spellEnd"/>
-    </w:p>
-    <w:p>
-      <w:pPr>
-        <w:tabs>
-          <w:tab w:val="left" w:pos="840"/>
-        </w:tabs>
-        <w:jc w:val="both"/>
-        <w:rPr>
-          <w:rFonts w:ascii="Times New Roman" w:hAnsi="Times New Roman"/>
-          <w:b/>
-          <w:bCs/>
-          <w:sz w:val="28"/>
-          <w:szCs w:val="28"/>
-          <w:lang w:val="es-DO"/>
-        </w:rPr>
-      </w:pPr>
-      <w:r>
-        <w:rPr>
-          <w:rFonts w:ascii="Times New Roman" w:hAnsi="Times New Roman"/>
-          <w:b/>
-          <w:bCs/>
-          <w:sz w:val="28"/>
-          <w:szCs w:val="28"/>
-          <w:lang w:val="es-DO"/>
-        </w:rPr>
-        <w:t>EJEMPLOS</w:t>
-      </w:r>
-    </w:p>
-    <w:p>
-      <w:pPr>
-        <w:tabs>
-          <w:tab w:val="left" w:pos="840"/>
-        </w:tabs>
-        <w:jc w:val="both"/>
-        <w:rPr>
-          <w:rFonts w:ascii="Times New Roman" w:hAnsi="Times New Roman"/>
-          <w:sz w:val="28"/>
-          <w:szCs w:val="28"/>
-          <w:lang w:val="es-DO"/>
-        </w:rPr>
-      </w:pPr>
-      <w:r>
-        <w:rPr>
-          <w:rFonts w:ascii="Times New Roman" w:hAnsi="Times New Roman"/>
-          <w:b/>
-          <w:bCs/>
-          <w:sz w:val="28"/>
-          <w:szCs w:val="28"/>
-          <w:u w:val="single"/>
-          <w:lang w:val="es-DO"/>
-        </w:rPr>
-        <w:t>SUGEIRI:</w:t>
-      </w:r>
-      <w:r>
-        <w:rPr>
-          <w:rFonts w:ascii="Times New Roman" w:hAnsi="Times New Roman"/>
-          <w:sz w:val="28"/>
-          <w:szCs w:val="28"/>
-          <w:lang w:val="es-DO"/>
-        </w:rPr>
-        <w:t xml:space="preserve"> Mantener la documentación de cada revisión de calidad realizada as</w:t>
-      </w:r>
-      <w:r>
-        <w:rPr>
-          <w:rFonts w:ascii="Times New Roman" w:hAnsi="Times New Roman"/>
-          <w:sz w:val="28"/>
-          <w:szCs w:val="28"/>
-          <w:lang w:val="es-DO"/>
-        </w:rPr>
-        <w:t>í como tener un historial con los cambios realizados ya sea por sugerencia del cliente como por auto criterio del equipo de trabajo.</w:t>
-      </w:r>
-    </w:p>
-    <w:p>
-      <w:pPr>
-        <w:tabs>
-          <w:tab w:val="left" w:pos="840"/>
-        </w:tabs>
-        <w:jc w:val="both"/>
-        <w:rPr>
-          <w:rFonts w:ascii="Times New Roman" w:hAnsi="Times New Roman"/>
-          <w:sz w:val="28"/>
-          <w:szCs w:val="28"/>
-          <w:lang w:val="es-DO"/>
-        </w:rPr>
-      </w:pPr>
-    </w:p>
-    <w:p>
-      <w:pPr>
-        <w:tabs>
-          <w:tab w:val="left" w:pos="840"/>
-        </w:tabs>
-        <w:jc w:val="both"/>
-        <w:rPr>
-          <w:rFonts w:ascii="Times New Roman" w:hAnsi="Times New Roman"/>
-          <w:sz w:val="28"/>
-          <w:szCs w:val="28"/>
-          <w:lang w:val="es-DO"/>
-        </w:rPr>
-      </w:pPr>
-      <w:r>
-        <w:rPr>
-          <w:rFonts w:ascii="Times New Roman" w:hAnsi="Times New Roman"/>
-          <w:b/>
-          <w:bCs/>
-          <w:sz w:val="28"/>
-          <w:szCs w:val="28"/>
-          <w:u w:val="single"/>
-          <w:lang w:val="es-DO"/>
-        </w:rPr>
-        <w:t>DINNIBEL</w:t>
-      </w:r>
-      <w:r>
-        <w:rPr>
-          <w:rFonts w:ascii="Times New Roman" w:hAnsi="Times New Roman"/>
-          <w:b/>
-          <w:bCs/>
-          <w:sz w:val="28"/>
-          <w:szCs w:val="28"/>
-          <w:u w:val="single"/>
-          <w:lang w:val="es-DO"/>
-        </w:rPr>
-        <w:t>:</w:t>
-      </w:r>
-      <w:r>
-        <w:rPr>
-          <w:rFonts w:ascii="Times New Roman" w:hAnsi="Times New Roman"/>
-          <w:sz w:val="28"/>
-          <w:szCs w:val="28"/>
-          <w:lang w:val="es-DO"/>
-        </w:rPr>
-        <w:t xml:space="preserve"> Mantener</w:t>
-      </w:r>
-      <w:r>
-        <w:rPr>
-          <w:rFonts w:ascii="Times New Roman" w:hAnsi="Times New Roman"/>
-          <w:sz w:val="28"/>
-          <w:szCs w:val="28"/>
-          <w:lang w:val="es-DO"/>
-        </w:rPr>
-        <w:t xml:space="preserve"> historial de </w:t>
-      </w:r>
-      <w:r>
-        <w:rPr>
-          <w:rFonts w:ascii="Times New Roman" w:hAnsi="Times New Roman"/>
-          <w:sz w:val="28"/>
-          <w:szCs w:val="28"/>
-          <w:lang w:val="es-DO"/>
-        </w:rPr>
-        <w:t xml:space="preserve"> la documentación de cada revisión de calida</w:t>
-      </w:r>
-      <w:r>
-        <w:rPr>
-          <w:rFonts w:ascii="Times New Roman" w:hAnsi="Times New Roman"/>
-          <w:sz w:val="28"/>
-          <w:szCs w:val="28"/>
-          <w:lang w:val="es-DO"/>
-        </w:rPr>
-        <w:t>d y de los cambios realizados.</w:t>
       </w:r>
     </w:p>
     <w:p>
@@ -5272,14 +5465,18 @@
           <w:b/>
           <w:sz w:val="28"/>
           <w:szCs w:val="28"/>
-        </w:rPr>
-      </w:pPr>
+          <w:lang w:val="es-DO"/>
+        </w:rPr>
+      </w:pPr>
+      <w:bookmarkStart w:id="0" w:name="_GoBack"/>
+      <w:bookmarkEnd w:id="0"/>
       <w:r>
         <w:rPr>
           <w:rFonts w:ascii="Times New Roman" w:eastAsia="Times New Roman" w:hAnsi="Times New Roman" w:cs="Times New Roman"/>
           <w:b/>
           <w:sz w:val="28"/>
           <w:szCs w:val="28"/>
+          <w:lang w:val="es-DO"/>
         </w:rPr>
         <w:t>1.6.1.</w:t>
       </w:r>
@@ -5288,28 +5485,19 @@
           <w:rFonts w:ascii="Times New Roman" w:eastAsia="Times New Roman" w:hAnsi="Times New Roman" w:cs="Times New Roman"/>
           <w:sz w:val="14"/>
           <w:szCs w:val="14"/>
+          <w:lang w:val="es-DO"/>
         </w:rPr>
         <w:t xml:space="preserve">   </w:t>
       </w:r>
-      <w:proofErr w:type="spellStart"/>
       <w:r>
         <w:rPr>
           <w:rFonts w:ascii="Times New Roman" w:eastAsia="Times New Roman" w:hAnsi="Times New Roman" w:cs="Times New Roman"/>
           <w:b/>
           <w:sz w:val="28"/>
           <w:szCs w:val="28"/>
-        </w:rPr>
-        <w:t>Modelo</w:t>
-      </w:r>
-      <w:proofErr w:type="spellEnd"/>
-      <w:r>
-        <w:rPr>
-          <w:rFonts w:ascii="Times New Roman" w:eastAsia="Times New Roman" w:hAnsi="Times New Roman" w:cs="Times New Roman"/>
-          <w:b/>
-          <w:sz w:val="28"/>
-          <w:szCs w:val="28"/>
-        </w:rPr>
-        <w:t xml:space="preserve"> de McCall</w:t>
+          <w:lang w:val="es-DO"/>
+        </w:rPr>
+        <w:t>Modelo de McCall</w:t>
       </w:r>
     </w:p>
     <w:p>
@@ -5370,8 +5558,9 @@
           <w:szCs w:val="28"/>
           <w:lang w:val="es-DO"/>
         </w:rPr>
-        <w:t xml:space="preserve"> satisfactorio ya que s</w:t>
-      </w:r>
+        <w:t xml:space="preserve"> satisfactorio ya que se basa en un análisis de métrica que toma en cuenta los factores de operatividad, revisión y transición, de los cuales se componen otros elementos para obtener así un mejor producto,  las </w:t>
+      </w:r>
+      <w:proofErr w:type="spellStart"/>
       <w:r>
         <w:rPr>
           <w:rFonts w:ascii="Times New Roman" w:eastAsia="Times New Roman" w:hAnsi="Times New Roman" w:cs="Times New Roman"/>
@@ -5379,8 +5568,9 @@
           <w:szCs w:val="28"/>
           <w:lang w:val="es-DO"/>
         </w:rPr>
-        <w:t xml:space="preserve">e basa en un análisis de métrica que toma en cuenta los factores de operatividad, revisión y transición, de los cuales se componen otros elementos para obtener así un </w:t>
-      </w:r>
+        <w:t>metrica</w:t>
+      </w:r>
+      <w:proofErr w:type="spellEnd"/>
       <w:r>
         <w:rPr>
           <w:rFonts w:ascii="Times New Roman" w:eastAsia="Times New Roman" w:hAnsi="Times New Roman" w:cs="Times New Roman"/>
@@ -5388,54 +5578,7 @@
           <w:szCs w:val="28"/>
           <w:lang w:val="es-DO"/>
         </w:rPr>
-        <w:t xml:space="preserve">mejor </w:t>
-      </w:r>
-      <w:r>
-        <w:rPr>
-          <w:rFonts w:ascii="Times New Roman" w:eastAsia="Times New Roman" w:hAnsi="Times New Roman" w:cs="Times New Roman"/>
-          <w:sz w:val="28"/>
-          <w:szCs w:val="28"/>
-          <w:lang w:val="es-DO"/>
-        </w:rPr>
-        <w:t>product</w:t>
-      </w:r>
-      <w:r>
-        <w:rPr>
-          <w:rFonts w:ascii="Times New Roman" w:eastAsia="Times New Roman" w:hAnsi="Times New Roman" w:cs="Times New Roman"/>
-          <w:sz w:val="28"/>
-          <w:szCs w:val="28"/>
-          <w:lang w:val="es-DO"/>
-        </w:rPr>
-        <w:t xml:space="preserve">o,  las </w:t>
-      </w:r>
-      <w:proofErr w:type="spellStart"/>
-      <w:r>
-        <w:rPr>
-          <w:rFonts w:ascii="Times New Roman" w:eastAsia="Times New Roman" w:hAnsi="Times New Roman" w:cs="Times New Roman"/>
-          <w:sz w:val="28"/>
-          <w:szCs w:val="28"/>
-          <w:lang w:val="es-DO"/>
-        </w:rPr>
-        <w:t>metrica</w:t>
-      </w:r>
-      <w:proofErr w:type="spellEnd"/>
-      <w:r>
-        <w:rPr>
-          <w:rFonts w:ascii="Times New Roman" w:eastAsia="Times New Roman" w:hAnsi="Times New Roman" w:cs="Times New Roman"/>
-          <w:sz w:val="28"/>
-          <w:szCs w:val="28"/>
-          <w:lang w:val="es-DO"/>
-        </w:rPr>
-        <w:t xml:space="preserve"> poseen una escala de 0 a 10 en busca</w:t>
-      </w:r>
-      <w:r>
-        <w:rPr>
-          <w:rFonts w:ascii="Times New Roman" w:eastAsia="Times New Roman" w:hAnsi="Times New Roman" w:cs="Times New Roman"/>
-          <w:sz w:val="28"/>
-          <w:szCs w:val="28"/>
-          <w:lang w:val="es-DO"/>
-        </w:rPr>
-        <w:t xml:space="preserve"> de </w:t>
+        <w:t xml:space="preserve"> poseen una escala de 0 a 10 en busca de </w:t>
       </w:r>
       <w:proofErr w:type="spellStart"/>
       <w:r>
@@ -5468,6 +5611,7 @@
           <w:b/>
           <w:sz w:val="28"/>
           <w:szCs w:val="28"/>
+          <w:lang w:val="es-DO"/>
         </w:rPr>
       </w:pPr>
       <w:r>
@@ -5476,6 +5620,7 @@
           <w:b/>
           <w:sz w:val="28"/>
           <w:szCs w:val="28"/>
+          <w:lang w:val="es-DO"/>
         </w:rPr>
         <w:t>1.6.2.</w:t>
       </w:r>
@@ -5484,6 +5629,7 @@
           <w:rFonts w:ascii="Times New Roman" w:eastAsia="Times New Roman" w:hAnsi="Times New Roman" w:cs="Times New Roman"/>
           <w:sz w:val="14"/>
           <w:szCs w:val="14"/>
+          <w:lang w:val="es-DO"/>
         </w:rPr>
         <w:t xml:space="preserve">   </w:t>
       </w:r>
@@ -5493,28 +5639,9 @@
           <w:b/>
           <w:sz w:val="28"/>
           <w:szCs w:val="28"/>
-        </w:rPr>
-        <w:t xml:space="preserve">SQA </w:t>
-      </w:r>
-      <w:proofErr w:type="spellStart"/>
-      <w:r>
-        <w:rPr>
-          <w:rFonts w:ascii="Times New Roman" w:eastAsia="Times New Roman" w:hAnsi="Times New Roman" w:cs="Times New Roman"/>
-          <w:b/>
-          <w:sz w:val="28"/>
-          <w:szCs w:val="28"/>
-        </w:rPr>
-        <w:t>Estadística</w:t>
-      </w:r>
-      <w:proofErr w:type="spellEnd"/>
-      <w:r>
-        <w:rPr>
-          <w:rFonts w:ascii="Times New Roman" w:eastAsia="Times New Roman" w:hAnsi="Times New Roman" w:cs="Times New Roman"/>
-          <w:b/>
-          <w:sz w:val="28"/>
-          <w:szCs w:val="28"/>
-        </w:rPr>
-        <w:t>.</w:t>
+          <w:lang w:val="es-DO"/>
+        </w:rPr>
+        <w:t>SQA Estadística.</w:t>
       </w:r>
     </w:p>
     <w:p>
@@ -5546,7 +5673,7 @@
           <w:szCs w:val="28"/>
           <w:lang w:val="es-DO"/>
         </w:rPr>
-        <w:t xml:space="preserve"> se enfoca en </w:t>
+        <w:t xml:space="preserve"> se enfoca en satisfacer al cliente sin importar los medios y que se cumplan con todos los estándares de calidad, es decir, que cumpla con los factores dados y las evaluaciones, mientras que con los errores </w:t>
       </w:r>
       <w:r>
         <w:rPr>
@@ -5555,16 +5682,8 @@
           <w:szCs w:val="28"/>
           <w:lang w:val="es-DO"/>
         </w:rPr>
-        <w:t>satisfacer al cliente sin importar los medios y que se cumplan con todos los estándares de</w:t>
-      </w:r>
-      <w:r>
-        <w:rPr>
-          <w:rFonts w:ascii="Times New Roman" w:eastAsia="Times New Roman" w:hAnsi="Times New Roman" w:cs="Times New Roman"/>
-          <w:sz w:val="28"/>
-          <w:szCs w:val="28"/>
-          <w:lang w:val="es-DO"/>
-        </w:rPr>
-        <w:t xml:space="preserve"> calidad, es decir, que cumpla con los factores dados y las evaluaciones, mientras que con los errores sean medidos y corregidos para lograr obtener un producto profesional.</w:t>
+        <w:lastRenderedPageBreak/>
+        <w:t>sean medidos y corregidos para lograr obtener un producto profesional.</w:t>
       </w:r>
     </w:p>
     <w:p>
@@ -5601,7 +5720,6 @@
           <w:highlight w:val="yellow"/>
           <w:lang w:val="es-DO"/>
         </w:rPr>
-        <w:lastRenderedPageBreak/>
         <w:t xml:space="preserve">Evalúe los componentes de este modelo y ordénelos colocando en primer lugar aquellos que considera debemos reforzar más en nuestro país debido a su baja aplicación. </w:t>
       </w:r>
       <w:proofErr w:type="spellStart"/>
@@ -5851,16 +5969,7 @@
           <w:szCs w:val="28"/>
           <w:lang w:val="es-DO"/>
         </w:rPr>
-        <w:t>Error en la traducción del diseñ</w:t>
-      </w:r>
-      <w:r>
-        <w:rPr>
-          <w:rFonts w:ascii="Times New Roman" w:eastAsia="Times New Roman" w:hAnsi="Times New Roman" w:cs="Times New Roman"/>
-          <w:sz w:val="28"/>
-          <w:szCs w:val="28"/>
-          <w:lang w:val="es-DO"/>
-        </w:rPr>
-        <w:t>o al lenguaje de programación (TLP).</w:t>
+        <w:t>Error en la traducción del diseño al lenguaje de programación (TLP).</w:t>
       </w:r>
     </w:p>
     <w:p>
@@ -5980,13 +6089,13 @@
           <w:lang w:val="es-DO"/>
         </w:rPr>
       </w:pPr>
-      <w:bookmarkStart w:id="0" w:name="_GoBack"/>
       <w:r>
         <w:rPr>
           <w:rFonts w:ascii="Times New Roman" w:hAnsi="Times New Roman" w:cs="Times New Roman"/>
-          <w:sz w:val="28"/>
-          <w:szCs w:val="28"/>
-          <w:lang w:val="es-ES" w:eastAsia="es-DO"/>
+          <w:noProof/>
+          <w:sz w:val="28"/>
+          <w:szCs w:val="28"/>
+          <w:lang w:val="es-DO" w:eastAsia="es-DO"/>
         </w:rPr>
         <w:lastRenderedPageBreak/>
         <mc:AlternateContent>
@@ -8875,7 +8984,6 @@
           </mc:Fallback>
         </mc:AlternateContent>
       </w:r>
-      <w:bookmarkEnd w:id="0"/>
     </w:p>
     <w:p>
       <w:pPr>
@@ -8900,17 +9008,7 @@
           <w:highlight w:val="cyan"/>
           <w:lang w:val="es-DO"/>
         </w:rPr>
-        <w:t>Resuma</w:t>
-      </w:r>
-      <w:r>
-        <w:rPr>
-          <w:rFonts w:ascii="Times New Roman" w:hAnsi="Times New Roman" w:cs="Times New Roman"/>
-          <w:sz w:val="28"/>
-          <w:szCs w:val="28"/>
-          <w:highlight w:val="cyan"/>
-          <w:lang w:val="es-DO"/>
-        </w:rPr>
-        <w:t xml:space="preserve"> y defina las etapas de la metodología de elaboración de planes específicos de calidad.</w:t>
+        <w:t>Resuma y defina las etapas de la metodología de elaboración de planes específicos de calidad.</w:t>
       </w:r>
     </w:p>
     <w:p>
@@ -9119,18 +9217,7 @@
           <w:szCs w:val="28"/>
           <w:lang w:val="es-DO"/>
         </w:rPr>
-        <w:t>Selección y adaptación de pr</w:t>
-      </w:r>
-      <w:r>
-        <w:rPr>
-          <w:rFonts w:ascii="Times New Roman" w:hAnsi="Times New Roman"/>
-          <w:b/>
-          <w:bCs/>
-          <w:sz w:val="28"/>
-          <w:szCs w:val="28"/>
-          <w:lang w:val="es-DO"/>
-        </w:rPr>
-        <w:t xml:space="preserve">ocedimientos de control: </w:t>
+        <w:t xml:space="preserve">Selección y adaptación de procedimientos de control: </w:t>
       </w:r>
       <w:r>
         <w:rPr>
@@ -9180,16 +9267,7 @@
           <w:szCs w:val="28"/>
           <w:lang w:val="es-DO"/>
         </w:rPr>
-        <w:t>Se definen los instrumentos para el control d</w:t>
-      </w:r>
-      <w:r>
-        <w:rPr>
-          <w:rFonts w:ascii="Times New Roman" w:hAnsi="Times New Roman"/>
-          <w:sz w:val="28"/>
-          <w:szCs w:val="28"/>
-          <w:lang w:val="es-DO"/>
-        </w:rPr>
-        <w:t xml:space="preserve">el </w:t>
+        <w:t xml:space="preserve">Se definen los instrumentos para el control del </w:t>
       </w:r>
       <w:r>
         <w:rPr>
@@ -9456,25 +9534,7 @@
           <w:szCs w:val="28"/>
           <w:lang w:val="es-DO"/>
         </w:rPr>
-        <w:t xml:space="preserve">La estimación de factores crítica </w:t>
-      </w:r>
-      <w:r>
-        <w:rPr>
-          <w:rFonts w:ascii="Times New Roman" w:eastAsia="Times New Roman" w:hAnsi="Times New Roman" w:cs="Times New Roman"/>
-          <w:sz w:val="28"/>
-          <w:szCs w:val="28"/>
-          <w:lang w:val="es-DO"/>
-        </w:rPr>
-        <w:t>se presentan como puntos que tratara de cumplir</w:t>
-      </w:r>
-      <w:r>
-        <w:rPr>
-          <w:rFonts w:ascii="Times New Roman" w:eastAsia="Times New Roman" w:hAnsi="Times New Roman" w:cs="Times New Roman"/>
-          <w:sz w:val="28"/>
-          <w:szCs w:val="28"/>
-          <w:lang w:val="es-DO"/>
-        </w:rPr>
-        <w:t xml:space="preserve"> el proyecto, como </w:t>
+        <w:t xml:space="preserve">La estimación de factores crítica se presentan como puntos que tratara de cumplir el proyecto, como </w:t>
       </w:r>
       <w:proofErr w:type="spellStart"/>
       <w:r>
@@ -9528,16 +9588,7 @@
           <w:sz w:val="28"/>
           <w:szCs w:val="28"/>
         </w:rPr>
-        <w:t>A</w:t>
-      </w:r>
-      <w:r>
-        <w:rPr>
-          <w:rFonts w:ascii="Times New Roman" w:eastAsia="Times New Roman" w:hAnsi="Times New Roman" w:cs="Times New Roman"/>
-          <w:b/>
-          <w:sz w:val="28"/>
-          <w:szCs w:val="28"/>
-        </w:rPr>
-        <w:t>tributos</w:t>
+        <w:t>Atributos</w:t>
       </w:r>
       <w:proofErr w:type="spellEnd"/>
       <w:r>
@@ -9646,17 +9697,7 @@
           <w:sz w:val="28"/>
           <w:szCs w:val="28"/>
         </w:rPr>
-        <w:t xml:space="preserve"> de</w:t>
-      </w:r>
-      <w:r>
-        <w:rPr>
-          <w:rFonts w:ascii="Times New Roman" w:eastAsia="Times New Roman" w:hAnsi="Times New Roman" w:cs="Times New Roman"/>
-          <w:bCs/>
-          <w:iCs/>
-          <w:sz w:val="28"/>
-          <w:szCs w:val="28"/>
-        </w:rPr>
-        <w:t xml:space="preserve"> </w:t>
+        <w:t xml:space="preserve"> de </w:t>
       </w:r>
       <w:proofErr w:type="spellStart"/>
       <w:r>
@@ -9707,17 +9748,7 @@
           <w:sz w:val="28"/>
           <w:szCs w:val="28"/>
         </w:rPr>
-        <w:t xml:space="preserve"> de</w:t>
-      </w:r>
-      <w:r>
-        <w:rPr>
-          <w:rFonts w:ascii="Times New Roman" w:eastAsia="Times New Roman" w:hAnsi="Times New Roman" w:cs="Times New Roman"/>
-          <w:bCs/>
-          <w:iCs/>
-          <w:sz w:val="28"/>
-          <w:szCs w:val="28"/>
-        </w:rPr>
-        <w:t xml:space="preserve"> </w:t>
+        <w:t xml:space="preserve"> de </w:t>
       </w:r>
       <w:proofErr w:type="spellStart"/>
       <w:r>
@@ -9790,17 +9821,7 @@
           <w:sz w:val="28"/>
           <w:szCs w:val="28"/>
         </w:rPr>
-        <w:t xml:space="preserve"> de</w:t>
-      </w:r>
-      <w:r>
-        <w:rPr>
-          <w:rFonts w:ascii="Times New Roman" w:eastAsia="Times New Roman" w:hAnsi="Times New Roman" w:cs="Times New Roman"/>
-          <w:bCs/>
-          <w:iCs/>
-          <w:sz w:val="28"/>
-          <w:szCs w:val="28"/>
-        </w:rPr>
-        <w:t xml:space="preserve"> </w:t>
+        <w:t xml:space="preserve"> de </w:t>
       </w:r>
       <w:proofErr w:type="spellStart"/>
       <w:r>
@@ -9863,18 +9884,7 @@
           <w:szCs w:val="28"/>
           <w:lang w:val="es-DO"/>
         </w:rPr>
-        <w:t xml:space="preserve">Tipología de la </w:t>
-      </w:r>
-      <w:r>
-        <w:rPr>
-          <w:rFonts w:ascii="Times New Roman" w:eastAsia="Times New Roman" w:hAnsi="Times New Roman" w:cs="Times New Roman"/>
-          <w:bCs/>
-          <w:iCs/>
-          <w:sz w:val="28"/>
-          <w:szCs w:val="28"/>
-          <w:lang w:val="es-DO"/>
-        </w:rPr>
-        <w:t>máquina virtual.</w:t>
+        <w:t>Tipología de la máquina virtual.</w:t>
       </w:r>
     </w:p>
     <w:p>
@@ -9964,29 +9974,7 @@
           <w:szCs w:val="28"/>
           <w:lang w:val="es-DO"/>
         </w:rPr>
-        <w:t>Grado de</w:t>
-      </w:r>
-      <w:r>
-        <w:rPr>
-          <w:rFonts w:ascii="Times New Roman" w:eastAsia="Times New Roman" w:hAnsi="Times New Roman" w:cs="Times New Roman"/>
-          <w:bCs/>
-          <w:iCs/>
-          <w:sz w:val="28"/>
-          <w:szCs w:val="28"/>
-          <w:lang w:val="es-DO"/>
-        </w:rPr>
-        <w:t xml:space="preserve"> </w:t>
-      </w:r>
-      <w:r>
-        <w:rPr>
-          <w:rFonts w:ascii="Times New Roman" w:eastAsia="Times New Roman" w:hAnsi="Times New Roman" w:cs="Times New Roman"/>
-          <w:bCs/>
-          <w:iCs/>
-          <w:sz w:val="28"/>
-          <w:szCs w:val="28"/>
-          <w:lang w:val="es-DO"/>
-        </w:rPr>
-        <w:t>definición, estructura y modularidad de las especificaciones.</w:t>
+        <w:t>Grado de definición, estructura y modularidad de las especificaciones.</w:t>
       </w:r>
     </w:p>
     <w:p>
@@ -10015,29 +10003,7 @@
           <w:szCs w:val="28"/>
           <w:lang w:val="es-DO"/>
         </w:rPr>
-        <w:t>Grado de</w:t>
-      </w:r>
-      <w:r>
-        <w:rPr>
-          <w:rFonts w:ascii="Times New Roman" w:eastAsia="Times New Roman" w:hAnsi="Times New Roman" w:cs="Times New Roman"/>
-          <w:bCs/>
-          <w:iCs/>
-          <w:sz w:val="28"/>
-          <w:szCs w:val="28"/>
-          <w:lang w:val="es-DO"/>
-        </w:rPr>
-        <w:t xml:space="preserve"> </w:t>
-      </w:r>
-      <w:r>
-        <w:rPr>
-          <w:rFonts w:ascii="Times New Roman" w:eastAsia="Times New Roman" w:hAnsi="Times New Roman" w:cs="Times New Roman"/>
-          <w:bCs/>
-          <w:iCs/>
-          <w:sz w:val="28"/>
-          <w:szCs w:val="28"/>
-          <w:lang w:val="es-DO"/>
-        </w:rPr>
-        <w:t>distribución y heterogeneidad de la máquina virtual.</w:t>
+        <w:t>Grado de distribución y heterogeneidad de la máquina virtual.</w:t>
       </w:r>
     </w:p>
     <w:p>
@@ -10114,17 +10080,7 @@
           <w:highlight w:val="cyan"/>
           <w:lang w:val="es-DO"/>
         </w:rPr>
-        <w:t xml:space="preserve">Elabore un diagrama que resuma los modelos de referencia del Plan </w:t>
-      </w:r>
-      <w:r>
-        <w:rPr>
-          <w:rFonts w:ascii="Times New Roman" w:hAnsi="Times New Roman" w:cs="Times New Roman"/>
-          <w:sz w:val="28"/>
-          <w:szCs w:val="28"/>
-          <w:highlight w:val="cyan"/>
-          <w:lang w:val="es-DO"/>
-        </w:rPr>
-        <w:t>General de Aseguramiento de la Calidad.</w:t>
+        <w:t>Elabore un diagrama que resuma los modelos de referencia del Plan General de Aseguramiento de la Calidad.</w:t>
       </w:r>
     </w:p>
     <w:p>
@@ -11409,7 +11365,7 @@
 </file>
 
 <file path=customXml/itemProps2.xml><?xml version="1.0" encoding="utf-8"?>
-<ds:datastoreItem xmlns:ds="http://schemas.openxmlformats.org/officeDocument/2006/customXml" ds:itemID="{7ADE818C-0A56-4F78-A20C-0E6688BE58A3}">
+<ds:datastoreItem xmlns:ds="http://schemas.openxmlformats.org/officeDocument/2006/customXml" ds:itemID="{C233510E-F65E-45F5-8729-174B4B0B766B}">
   <ds:schemaRefs>
     <ds:schemaRef ds:uri="http://schemas.openxmlformats.org/officeDocument/2006/bibliography"/>
   </ds:schemaRefs>

</xml_diff>